<commit_message>
Update technical manual with checksession changes
</commit_message>
<xml_diff>
--- a/emma/documentation/Technical Manual.docx
+++ b/emma/documentation/Technical Manual.docx
@@ -1,6 +1,6 @@
 
 <file path=word/document.xml><?xml version="1.0" encoding="utf-8"?>
-<w:document xmlns:wpc="http://schemas.microsoft.com/office/word/2010/wordprocessingCanvas" xmlns:mc="http://schemas.openxmlformats.org/markup-compatibility/2006" xmlns:o="urn:schemas-microsoft-com:office:office" xmlns:r="http://schemas.openxmlformats.org/officeDocument/2006/relationships" xmlns:m="http://schemas.openxmlformats.org/officeDocument/2006/math" xmlns:v="urn:schemas-microsoft-com:vml" xmlns:wp14="http://schemas.microsoft.com/office/word/2010/wordprocessingDrawing" xmlns:wp="http://schemas.openxmlformats.org/drawingml/2006/wordprocessingDrawing" xmlns:w10="urn:schemas-microsoft-com:office:word" xmlns:w="http://schemas.openxmlformats.org/wordprocessingml/2006/main" xmlns:w14="http://schemas.microsoft.com/office/word/2010/wordml" xmlns:w15="http://schemas.microsoft.com/office/word/2012/wordml" xmlns:wpg="http://schemas.microsoft.com/office/word/2010/wordprocessingGroup" xmlns:wpi="http://schemas.microsoft.com/office/word/2010/wordprocessingInk" xmlns:wne="http://schemas.microsoft.com/office/word/2006/wordml" xmlns:wps="http://schemas.microsoft.com/office/word/2010/wordprocessingShape" mc:Ignorable="w14 w15 wp14">
+<w:document xmlns:wpc="http://schemas.microsoft.com/office/word/2010/wordprocessingCanvas" xmlns:cx="http://schemas.microsoft.com/office/drawing/2014/chartex" xmlns:cx1="http://schemas.microsoft.com/office/drawing/2015/9/8/chartex" xmlns:mc="http://schemas.openxmlformats.org/markup-compatibility/2006" xmlns:o="urn:schemas-microsoft-com:office:office" xmlns:r="http://schemas.openxmlformats.org/officeDocument/2006/relationships" xmlns:m="http://schemas.openxmlformats.org/officeDocument/2006/math" xmlns:v="urn:schemas-microsoft-com:vml" xmlns:wp14="http://schemas.microsoft.com/office/word/2010/wordprocessingDrawing" xmlns:wp="http://schemas.openxmlformats.org/drawingml/2006/wordprocessingDrawing" xmlns:w10="urn:schemas-microsoft-com:office:word" xmlns:w="http://schemas.openxmlformats.org/wordprocessingml/2006/main" xmlns:w14="http://schemas.microsoft.com/office/word/2010/wordml" xmlns:w15="http://schemas.microsoft.com/office/word/2012/wordml" xmlns:w16se="http://schemas.microsoft.com/office/word/2015/wordml/symex" xmlns:wpg="http://schemas.microsoft.com/office/word/2010/wordprocessingGroup" xmlns:wpi="http://schemas.microsoft.com/office/word/2010/wordprocessingInk" xmlns:wne="http://schemas.microsoft.com/office/word/2006/wordml" xmlns:wps="http://schemas.microsoft.com/office/word/2010/wordprocessingShape" mc:Ignorable="w14 w15 w16se wp14">
   <w:body>
     <w:sdt>
       <w:sdtPr>
@@ -16,7 +16,7 @@
           <w:r>
             <w:rPr>
               <w:noProof/>
-              <w:lang w:eastAsia="en-AU"/>
+              <w:lang w:val="en-US"/>
             </w:rPr>
             <mc:AlternateContent>
               <mc:Choice Requires="wpg">
@@ -285,7 +285,7 @@
           <w:r>
             <w:rPr>
               <w:noProof/>
-              <w:lang w:eastAsia="en-AU"/>
+              <w:lang w:val="en-US"/>
             </w:rPr>
             <mc:AlternateContent>
               <mc:Choice Requires="wps">
@@ -576,7 +576,6 @@
         </w:rPr>
       </w:sdtEndPr>
       <w:sdtContent>
-        <w:bookmarkStart w:id="0" w:name="_GoBack" w:displacedByCustomXml="prev"/>
         <w:p>
           <w:pPr>
             <w:pStyle w:val="TOCHeading"/>
@@ -1179,21 +1178,7 @@
                 <w:rStyle w:val="Hyperlink"/>
                 <w:noProof/>
               </w:rPr>
-              <w:t>User_query su</w:t>
-            </w:r>
-            <w:r>
-              <w:rPr>
-                <w:rStyle w:val="Hyperlink"/>
-                <w:noProof/>
-              </w:rPr>
-              <w:t>b</w:t>
-            </w:r>
-            <w:r>
-              <w:rPr>
-                <w:rStyle w:val="Hyperlink"/>
-                <w:noProof/>
-              </w:rPr>
-              <w:t>-folder</w:t>
+              <w:t>User_query sub-folder</w:t>
             </w:r>
             <w:r>
               <w:rPr>
@@ -2725,7 +2710,6 @@
             <w:fldChar w:fldCharType="end"/>
           </w:r>
         </w:p>
-        <w:bookmarkEnd w:id="0" w:displacedByCustomXml="next"/>
       </w:sdtContent>
     </w:sdt>
     <w:p>
@@ -2745,7 +2729,7 @@
       <w:pPr>
         <w:pStyle w:val="Heading1"/>
       </w:pPr>
-      <w:bookmarkStart w:id="1" w:name="_Toc450296569"/>
+      <w:bookmarkStart w:id="0" w:name="_Toc450296569"/>
       <w:r>
         <w:lastRenderedPageBreak/>
         <w:t xml:space="preserve">Web Portal </w:t>
@@ -2753,7 +2737,7 @@
       <w:r>
         <w:t>Set Up</w:t>
       </w:r>
-      <w:bookmarkEnd w:id="1"/>
+      <w:bookmarkEnd w:id="0"/>
     </w:p>
     <w:p/>
     <w:p>
@@ -2816,11 +2800,11 @@
       <w:pPr>
         <w:pStyle w:val="Heading2"/>
       </w:pPr>
-      <w:bookmarkStart w:id="2" w:name="_Toc450296570"/>
+      <w:bookmarkStart w:id="1" w:name="_Toc450296570"/>
       <w:r>
         <w:t>LAMP</w:t>
       </w:r>
-      <w:bookmarkEnd w:id="2"/>
+      <w:bookmarkEnd w:id="1"/>
     </w:p>
     <w:p/>
     <w:p>
@@ -2831,44 +2815,10 @@
         <w:t>below</w:t>
       </w:r>
       <w:r>
-        <w:t xml:space="preserve"> outlined how to properly set the file permissions on the server so that the ec2-user can create and modify the files and directories when developing and maintaining the web portal.  </w:t>
-      </w:r>
-      <w:proofErr w:type="spellStart"/>
-      <w:proofErr w:type="gramStart"/>
-      <w:r>
-        <w:t>phpMyAdmin</w:t>
-      </w:r>
-      <w:proofErr w:type="spellEnd"/>
-      <w:proofErr w:type="gramEnd"/>
-      <w:r>
-        <w:t xml:space="preserve"> was also installed on the web server to allow the developers to view and edit the MySQL databases through a web-based management tool.  As the development team needed to access </w:t>
-      </w:r>
-      <w:proofErr w:type="spellStart"/>
-      <w:r>
-        <w:t>phpMyAdmin</w:t>
-      </w:r>
-      <w:proofErr w:type="spellEnd"/>
-      <w:r>
-        <w:t xml:space="preserve"> from various development machines with different IP addresses, the </w:t>
-      </w:r>
-      <w:proofErr w:type="spellStart"/>
-      <w:r>
-        <w:t>phpMyAdmin</w:t>
-      </w:r>
-      <w:proofErr w:type="spellEnd"/>
-      <w:r>
-        <w:t xml:space="preserve"> installation required configuration allow access from multiple local machines.</w:t>
-      </w:r>
-      <w:r>
-        <w:t xml:space="preserve">  For </w:t>
-      </w:r>
-      <w:proofErr w:type="spellStart"/>
-      <w:r>
-        <w:t>phpMyAdmin</w:t>
-      </w:r>
-      <w:proofErr w:type="spellEnd"/>
-      <w:r>
-        <w:t xml:space="preserve"> credentials, see the Reference Information section.</w:t>
+        <w:t xml:space="preserve"> outlined how to properly set the file permissions on the server so that the ec2-user can create and modify the files and directories when developing and maintaining the web portal.  phpMyAdmin was also installed on the web server to allow the developers to view and edit the MySQL databases through a web-based management tool.  As the development team needed to access phpMyAdmin from various development machines with different IP addresses, the phpMyAdmin installation required configuration allow access from multiple local machines.</w:t>
+      </w:r>
+      <w:r>
+        <w:t xml:space="preserve">  For phpMyAdmin credentials, see the Reference Information section.</w:t>
       </w:r>
       <w:r>
         <w:t xml:space="preserve">  For security purposes, please remove the 0.0.0.0 non-routable meta-address and replace with the future developers local IP addresses.</w:t>
@@ -2894,14 +2844,14 @@
       <w:pPr>
         <w:pStyle w:val="Heading2"/>
       </w:pPr>
-      <w:bookmarkStart w:id="3" w:name="_Toc450296571"/>
+      <w:bookmarkStart w:id="2" w:name="_Toc450296571"/>
       <w:r>
         <w:t xml:space="preserve">Network </w:t>
       </w:r>
       <w:r>
         <w:t>Security Groups</w:t>
       </w:r>
-      <w:bookmarkEnd w:id="3"/>
+      <w:bookmarkEnd w:id="2"/>
     </w:p>
     <w:p/>
     <w:p>
@@ -2946,15 +2896,7 @@
     </w:p>
     <w:p>
       <w:r>
-        <w:t xml:space="preserve">As the development team needed inbound SSH access to the Linux instance from various development machines with different IP addresses, the Web Server Security Group required configuration allow access from multiple local machines.  For security purposes, please edit the inbound rules for </w:t>
-      </w:r>
-      <w:proofErr w:type="spellStart"/>
-      <w:r>
-        <w:t>WebServerSG</w:t>
-      </w:r>
-      <w:proofErr w:type="spellEnd"/>
-      <w:r>
-        <w:t xml:space="preserve"> of type SSH and RDP so that their source IP address matches the local IP addresses of future developers and not the non-routable meta-address 0.0.0.0.</w:t>
+        <w:t>As the development team needed inbound SSH access to the Linux instance from various development machines with different IP addresses, the Web Server Security Group required configuration allow access from multiple local machines.  For security purposes, please edit the inbound rules for WebServerSG of type SSH and RDP so that their source IP address matches the local IP addresses of future developers and not the non-routable meta-address 0.0.0.0.</w:t>
       </w:r>
     </w:p>
     <w:p/>
@@ -2963,27 +2905,17 @@
       <w:pPr>
         <w:pStyle w:val="Heading2"/>
       </w:pPr>
-      <w:bookmarkStart w:id="4" w:name="_Toc450296572"/>
-      <w:proofErr w:type="spellStart"/>
+      <w:bookmarkStart w:id="3" w:name="_Toc450296572"/>
       <w:r>
         <w:lastRenderedPageBreak/>
         <w:t>WinSCP</w:t>
       </w:r>
-      <w:bookmarkEnd w:id="4"/>
-      <w:proofErr w:type="spellEnd"/>
+      <w:bookmarkEnd w:id="3"/>
     </w:p>
     <w:p/>
     <w:p>
       <w:r>
-        <w:t xml:space="preserve">To access the Web Portal source code files on the AWS instance, </w:t>
-      </w:r>
-      <w:proofErr w:type="spellStart"/>
-      <w:r>
-        <w:t>WinSCP</w:t>
-      </w:r>
-      <w:proofErr w:type="spellEnd"/>
-      <w:r>
-        <w:t xml:space="preserve"> was used.  To set up the GUI-based file manager, the following AWS tutorial was used:</w:t>
+        <w:t>To access the Web Portal source code files on the AWS instance, WinSCP was used.  To set up the GUI-based file manager, the following AWS tutorial was used:</w:t>
       </w:r>
     </w:p>
     <w:p>
@@ -2998,15 +2930,7 @@
     </w:p>
     <w:p>
       <w:r>
-        <w:t xml:space="preserve">For </w:t>
-      </w:r>
-      <w:proofErr w:type="spellStart"/>
-      <w:r>
-        <w:t>WinSCP</w:t>
-      </w:r>
-      <w:proofErr w:type="spellEnd"/>
-      <w:r>
-        <w:t xml:space="preserve"> credentials, see the Reference Information section.</w:t>
+        <w:t>For WinSCP credentials, see the Reference Information section.</w:t>
       </w:r>
     </w:p>
     <w:p>
@@ -3026,7 +2950,7 @@
       <w:pPr>
         <w:pStyle w:val="Heading1"/>
       </w:pPr>
-      <w:bookmarkStart w:id="5" w:name="_Toc450296573"/>
+      <w:bookmarkStart w:id="4" w:name="_Toc450296573"/>
       <w:r>
         <w:lastRenderedPageBreak/>
         <w:t>Web Portal</w:t>
@@ -3034,14 +2958,14 @@
       <w:r>
         <w:t xml:space="preserve"> Files</w:t>
       </w:r>
-      <w:bookmarkEnd w:id="5"/>
+      <w:bookmarkEnd w:id="4"/>
     </w:p>
     <w:p/>
     <w:p>
       <w:pPr>
         <w:pStyle w:val="Heading2"/>
       </w:pPr>
-      <w:bookmarkStart w:id="6" w:name="_Toc450296574"/>
+      <w:bookmarkStart w:id="5" w:name="_Toc450296574"/>
       <w:r>
         <w:t xml:space="preserve">Emma </w:t>
       </w:r>
@@ -3051,7 +2975,7 @@
       <w:r>
         <w:t>folder</w:t>
       </w:r>
-      <w:bookmarkEnd w:id="6"/>
+      <w:bookmarkEnd w:id="5"/>
     </w:p>
     <w:p>
       <w:r>
@@ -3065,26 +2989,16 @@
           <w:b/>
         </w:rPr>
       </w:pPr>
-      <w:proofErr w:type="spellStart"/>
       <w:r>
         <w:rPr>
           <w:b/>
         </w:rPr>
         <w:t>Settings.php</w:t>
       </w:r>
-      <w:proofErr w:type="spellEnd"/>
-    </w:p>
-    <w:p>
-      <w:r>
-        <w:t xml:space="preserve">Contains the variables for the host name, user name, </w:t>
-      </w:r>
-      <w:proofErr w:type="gramStart"/>
-      <w:r>
-        <w:t>password</w:t>
-      </w:r>
-      <w:proofErr w:type="gramEnd"/>
-      <w:r>
-        <w:t xml:space="preserve"> and SQL database name</w:t>
+    </w:p>
+    <w:p>
+      <w:r>
+        <w:t>Contains the variables for the host name, user name, password and SQL database name</w:t>
       </w:r>
       <w:r>
         <w:t>.</w:t>
@@ -3096,14 +3010,12 @@
           <w:b/>
         </w:rPr>
       </w:pPr>
-      <w:proofErr w:type="spellStart"/>
       <w:r>
         <w:rPr>
           <w:b/>
         </w:rPr>
         <w:t>Connect.php</w:t>
       </w:r>
-      <w:proofErr w:type="spellEnd"/>
     </w:p>
     <w:p>
       <w:r>
@@ -3120,14 +3032,12 @@
           <w:b/>
         </w:rPr>
       </w:pPr>
-      <w:proofErr w:type="spellStart"/>
       <w:r>
         <w:rPr>
           <w:b/>
         </w:rPr>
         <w:t>Index.php</w:t>
       </w:r>
-      <w:proofErr w:type="spellEnd"/>
     </w:p>
     <w:p>
       <w:r>
@@ -3140,23 +3050,7 @@
         <w:t xml:space="preserve">that the Agent </w:t>
       </w:r>
       <w:r>
-        <w:t xml:space="preserve">sees when they load up the Emma web portal.  It connects to the database and checks that the Agent’s email address and password match a row in the User table and sets the </w:t>
-      </w:r>
-      <w:proofErr w:type="spellStart"/>
-      <w:r>
-        <w:t>UserId</w:t>
-      </w:r>
-      <w:proofErr w:type="spellEnd"/>
-      <w:r>
-        <w:t xml:space="preserve"> and </w:t>
-      </w:r>
-      <w:proofErr w:type="spellStart"/>
-      <w:r>
-        <w:t>UserName</w:t>
-      </w:r>
-      <w:proofErr w:type="spellEnd"/>
-      <w:r>
-        <w:t xml:space="preserve"> session variables.</w:t>
+        <w:t>sees when they load up the Emma web portal.  It connects to the database and checks that the Agent’s email address and password match a row in the User table and sets the UserId and UserName session variables.</w:t>
       </w:r>
     </w:p>
     <w:p>
@@ -3183,26 +3077,16 @@
           <w:b/>
         </w:rPr>
       </w:pPr>
-      <w:proofErr w:type="spellStart"/>
       <w:r>
         <w:rPr>
           <w:b/>
         </w:rPr>
         <w:t>Logout.php</w:t>
       </w:r>
-      <w:proofErr w:type="spellEnd"/>
-    </w:p>
-    <w:p>
-      <w:r>
-        <w:t xml:space="preserve">The </w:t>
-      </w:r>
-      <w:proofErr w:type="spellStart"/>
-      <w:r>
-        <w:t>php</w:t>
-      </w:r>
-      <w:proofErr w:type="spellEnd"/>
-      <w:r>
-        <w:t xml:space="preserve"> script that runs when an Agent logs out of the Emma web portal.  If the Agent has any </w:t>
+    </w:p>
+    <w:p>
+      <w:r>
+        <w:t xml:space="preserve">The php script that runs when an Agent logs out of the Emma web portal.  If the Agent has any </w:t>
       </w:r>
       <w:r>
         <w:t>assigned queries that have been unanswered, the script automatically sets these queries to open and unassigned.</w:t>
@@ -3215,26 +3099,16 @@
           <w:b/>
         </w:rPr>
       </w:pPr>
-      <w:proofErr w:type="spellStart"/>
       <w:r>
         <w:rPr>
           <w:b/>
         </w:rPr>
         <w:t>Get_agent_name.php</w:t>
       </w:r>
-      <w:proofErr w:type="spellEnd"/>
-    </w:p>
-    <w:p>
-      <w:r>
-        <w:t xml:space="preserve">This </w:t>
-      </w:r>
-      <w:proofErr w:type="spellStart"/>
-      <w:r>
-        <w:t>php</w:t>
-      </w:r>
-      <w:proofErr w:type="spellEnd"/>
-      <w:r>
-        <w:t xml:space="preserve"> script retrieves the Agent’s name from the database according to the session variable set when the Agent logged into the Emma web portal and provides a visual indication of who is logged into the system.</w:t>
+    </w:p>
+    <w:p>
+      <w:r>
+        <w:t>This php script retrieves the Agent’s name from the database according to the session variable set when the Agent logged into the Emma web portal and provides a visual indication of who is logged into the system.</w:t>
       </w:r>
     </w:p>
     <w:p>
@@ -3243,56 +3117,22 @@
           <w:b/>
         </w:rPr>
       </w:pPr>
-      <w:proofErr w:type="spellStart"/>
       <w:r>
         <w:rPr>
           <w:b/>
         </w:rPr>
         <w:t>Getqueue.php</w:t>
       </w:r>
-      <w:proofErr w:type="spellEnd"/>
-    </w:p>
-    <w:p>
-      <w:r>
-        <w:t xml:space="preserve">This </w:t>
-      </w:r>
-      <w:proofErr w:type="spellStart"/>
-      <w:r>
-        <w:t>php</w:t>
-      </w:r>
-      <w:proofErr w:type="spellEnd"/>
-      <w:r>
-        <w:t xml:space="preserve"> script retrieves all the open queries from the query table, groups them according to </w:t>
-      </w:r>
-      <w:proofErr w:type="spellStart"/>
-      <w:r>
-        <w:t>UserId</w:t>
-      </w:r>
-      <w:proofErr w:type="spellEnd"/>
-      <w:r>
-        <w:t xml:space="preserve"> and </w:t>
+    </w:p>
+    <w:p>
+      <w:r>
+        <w:t xml:space="preserve">This php script retrieves all the open queries from the query table, groups them according to UserId and </w:t>
       </w:r>
       <w:r>
         <w:t>displays them in the left queue pane under “Open Users”.</w:t>
       </w:r>
       <w:r>
-        <w:t xml:space="preserve">  It also checks the </w:t>
-      </w:r>
-      <w:proofErr w:type="spellStart"/>
-      <w:r>
-        <w:t>releaserequest</w:t>
-      </w:r>
-      <w:proofErr w:type="spellEnd"/>
-      <w:r>
-        <w:t xml:space="preserve"> table for the </w:t>
-      </w:r>
-      <w:proofErr w:type="spellStart"/>
-      <w:r>
-        <w:t>UserId</w:t>
-      </w:r>
-      <w:proofErr w:type="spellEnd"/>
-      <w:r>
-        <w:t xml:space="preserve"> of the agent that is logged in </w:t>
+        <w:t xml:space="preserve">  It also checks the releaserequest table for the UserId of the agent that is logged in </w:t>
       </w:r>
       <w:r>
         <w:t>to insert the script that alerts the agent that they are holding multiple users.</w:t>
@@ -3306,7 +3146,6 @@
           <w:b/>
         </w:rPr>
       </w:pPr>
-      <w:proofErr w:type="spellStart"/>
       <w:r>
         <w:rPr>
           <w:b/>
@@ -3314,27 +3153,10 @@
         <w:lastRenderedPageBreak/>
         <w:t>Getassigned.php</w:t>
       </w:r>
-      <w:proofErr w:type="spellEnd"/>
-    </w:p>
-    <w:p>
-      <w:r>
-        <w:t xml:space="preserve">This </w:t>
-      </w:r>
-      <w:proofErr w:type="spellStart"/>
-      <w:r>
-        <w:t>php</w:t>
-      </w:r>
-      <w:proofErr w:type="spellEnd"/>
-      <w:r>
-        <w:t xml:space="preserve"> script retrieves all the unanswered queries from the query table that are assigned to the logged in agent, groups them according to </w:t>
-      </w:r>
-      <w:proofErr w:type="spellStart"/>
-      <w:r>
-        <w:t>UserId</w:t>
-      </w:r>
-      <w:proofErr w:type="spellEnd"/>
-      <w:r>
-        <w:t xml:space="preserve"> and displays them in the left queue pane under “Assigned Users”.  When an agent clicks on a user with “Open” queries, it assigns all of these queries to the agent and marks them as “Assigned”.  </w:t>
+    </w:p>
+    <w:p>
+      <w:r>
+        <w:t xml:space="preserve">This php script retrieves all the unanswered queries from the query table that are assigned to the logged in agent, groups them according to UserId and displays them in the left queue pane under “Assigned Users”.  When an agent clicks on a user with “Open” queries, it assigns all of these queries to the agent and marks them as “Assigned”.  </w:t>
       </w:r>
       <w:r>
         <w:t>Refer to section Query Queue Logic</w:t>
@@ -3354,7 +3176,6 @@
           <w:b/>
         </w:rPr>
       </w:pPr>
-      <w:proofErr w:type="spellStart"/>
       <w:r>
         <w:rPr>
           <w:b/>
@@ -3367,38 +3188,36 @@
         </w:rPr>
         <w:t>.php</w:t>
       </w:r>
-      <w:proofErr w:type="spellEnd"/>
-    </w:p>
-    <w:p>
-      <w:r>
-        <w:t xml:space="preserve">This </w:t>
-      </w:r>
-      <w:proofErr w:type="spellStart"/>
-      <w:r>
-        <w:t>php</w:t>
-      </w:r>
-      <w:proofErr w:type="spellEnd"/>
-      <w:r>
-        <w:t xml:space="preserve"> script </w:t>
-      </w:r>
-      <w:r>
-        <w:t xml:space="preserve">is executed when an agent with no assigned users alerts other agents with multiple users by finding these agents in the </w:t>
-      </w:r>
-      <w:proofErr w:type="spellStart"/>
-      <w:r>
-        <w:t>multiuserholder</w:t>
-      </w:r>
-      <w:proofErr w:type="spellEnd"/>
-      <w:r>
-        <w:t xml:space="preserve"> view and inserting rows into the </w:t>
-      </w:r>
-      <w:proofErr w:type="spellStart"/>
-      <w:r>
-        <w:t>releaserequest</w:t>
-      </w:r>
-      <w:proofErr w:type="spellEnd"/>
-      <w:r>
-        <w:t xml:space="preserve"> table.</w:t>
+    </w:p>
+    <w:p>
+      <w:r>
+        <w:t xml:space="preserve">This php script </w:t>
+      </w:r>
+      <w:r>
+        <w:t>is executed when an agent with no assigned users alerts other agents with multiple users by finding these agents in the multiuserholder view and inserting rows into the releaserequest table.</w:t>
+      </w:r>
+    </w:p>
+    <w:p>
+      <w:pPr>
+        <w:rPr>
+          <w:b/>
+        </w:rPr>
+      </w:pPr>
+      <w:r>
+        <w:rPr>
+          <w:b/>
+        </w:rPr>
+        <w:t>Checksession.php</w:t>
+      </w:r>
+    </w:p>
+    <w:p>
+      <w:r>
+        <w:t>This script checks for a username session variable and triggers an alert in the main.js file if the main.html page has been loaded without an agent logging into the system a</w:t>
+      </w:r>
+      <w:bookmarkStart w:id="6" w:name="_GoBack"/>
+      <w:bookmarkEnd w:id="6"/>
+      <w:r>
+        <w:t>nd redirects them to the index.php login page.</w:t>
       </w:r>
     </w:p>
     <w:p/>
@@ -3497,13 +3316,8 @@
       </w:r>
     </w:p>
     <w:p>
-      <w:proofErr w:type="gramStart"/>
-      <w:r>
-        <w:t>jQuery</w:t>
-      </w:r>
-      <w:proofErr w:type="gramEnd"/>
-      <w:r>
-        <w:t xml:space="preserve"> library features such as selecting DOM elements and handling click events were used in various functions in the Main JavaScript file.</w:t>
+      <w:r>
+        <w:t>jQuery library features such as selecting DOM elements and handling click events were used in various functions in the Main JavaScript file.</w:t>
       </w:r>
     </w:p>
     <w:p>
@@ -3524,427 +3338,266 @@
         <w:pStyle w:val="Heading2"/>
       </w:pPr>
       <w:bookmarkStart w:id="9" w:name="_Toc450296577"/>
-      <w:proofErr w:type="spellStart"/>
       <w:r>
         <w:lastRenderedPageBreak/>
-        <w:t>User_query</w:t>
-      </w:r>
-      <w:proofErr w:type="spellEnd"/>
+        <w:t xml:space="preserve">User_query </w:t>
+      </w:r>
+      <w:r>
+        <w:t>sub-</w:t>
+      </w:r>
+      <w:r>
+        <w:t>folder</w:t>
+      </w:r>
+      <w:bookmarkEnd w:id="9"/>
+    </w:p>
+    <w:p>
+      <w:r>
+        <w:t>This sub-folder contains all the files that were used to render the main central display to the agent after a user is selected from the left queue pane.</w:t>
+      </w:r>
+    </w:p>
+    <w:p/>
+    <w:p>
+      <w:pPr>
+        <w:rPr>
+          <w:b/>
+        </w:rPr>
+      </w:pPr>
+      <w:r>
+        <w:rPr>
+          <w:b/>
+        </w:rPr>
+        <w:t>Get_one_query.php</w:t>
+      </w:r>
+    </w:p>
+    <w:p>
+      <w:r>
+        <w:t>This is the main php script that brings together the different elements of the “User Query” by retrieving from the database a single query for a specific user and including all the other relevant php scripts: check_assigned.php, navigation.php, query_content.php and query_result.php.  On initial loading of the “User Query” tab, the query that is retrieved is the oldest unanswered query for the specific user.  A different query can be displayed when selected from the “Unanswered Queries” or “Query History” tabs.</w:t>
+      </w:r>
+    </w:p>
+    <w:p>
+      <w:pPr>
+        <w:rPr>
+          <w:b/>
+        </w:rPr>
+      </w:pPr>
+      <w:r>
+        <w:rPr>
+          <w:b/>
+        </w:rPr>
+        <w:t>Check_assigned.php</w:t>
+      </w:r>
+    </w:p>
+    <w:p>
+      <w:r>
+        <w:t>When the agent clicks on a user with open queries in the left pane, this php script changes the status of these queries to assigned and assigns them to the logged in agent.  Then it checks that the unanswered user queries to be displayed are assigned to the agent that is logged in.  This aims to prevent synchronisation errors that may occur when two different agents click on the same user at the same time.</w:t>
+      </w:r>
+    </w:p>
+    <w:p>
+      <w:pPr>
+        <w:rPr>
+          <w:b/>
+        </w:rPr>
+      </w:pPr>
+      <w:r>
+        <w:rPr>
+          <w:b/>
+        </w:rPr>
+        <w:t>Navigation.php</w:t>
+      </w:r>
+    </w:p>
+    <w:p>
+      <w:r>
+        <w:t>This php fragment renders the “User Query”, “User Profile”, “Unanswered Queries” and “Query History” navigation tabs once a user is selected from the left queue panel.</w:t>
+      </w:r>
+    </w:p>
+    <w:p>
+      <w:pPr>
+        <w:rPr>
+          <w:b/>
+        </w:rPr>
+      </w:pPr>
+      <w:r>
+        <w:rPr>
+          <w:b/>
+        </w:rPr>
+        <w:t>Query_content.php</w:t>
+      </w:r>
+    </w:p>
+    <w:p>
+      <w:r>
+        <w:t>This php fragment renders the top half of the “User Query” display containing the content of a single query, the text and (if available) audio and image files.  Also included are forms for editing the text content of the query, submitting a text response to the query and a button for marking all of the Assigned queries for the user as Open.</w:t>
+      </w:r>
+    </w:p>
+    <w:p/>
+    <w:p>
+      <w:pPr>
+        <w:rPr>
+          <w:b/>
+        </w:rPr>
+      </w:pPr>
+      <w:r>
+        <w:rPr>
+          <w:b/>
+        </w:rPr>
+        <w:t>Query_result.php</w:t>
+      </w:r>
+    </w:p>
+    <w:p>
+      <w:r>
+        <w:t>This php fragment renders the bottom half of the “User Query” display containing the result from when the query is input into Google Search and when the user’s location is input into Google Maps.  Clicking on the headings of these elements will open the results in a new browser tab.</w:t>
+      </w:r>
+    </w:p>
+    <w:p>
+      <w:pPr>
+        <w:rPr>
+          <w:b/>
+        </w:rPr>
+      </w:pPr>
+      <w:r>
+        <w:rPr>
+          <w:b/>
+        </w:rPr>
+        <w:t>Loading.gif</w:t>
+      </w:r>
+    </w:p>
+    <w:p>
+      <w:r>
+        <w:t>The loading image that is displayed before the Google Search results are retrieved.</w:t>
+      </w:r>
+    </w:p>
+    <w:p>
+      <w:pPr>
+        <w:rPr>
+          <w:b/>
+        </w:rPr>
+      </w:pPr>
+      <w:r>
+        <w:rPr>
+          <w:b/>
+        </w:rPr>
+        <w:t>Searchgoogle.php</w:t>
+      </w:r>
+    </w:p>
+    <w:p>
+      <w:r>
+        <w:t>This</w:t>
+      </w:r>
+      <w:r>
+        <w:t xml:space="preserve"> php script </w:t>
+      </w:r>
+      <w:r>
+        <w:t>retrieves the search results from Google.  This acts as a workaround to bypass the security mechanism of JavaScript’s Same Origin Policy.</w:t>
+      </w:r>
+    </w:p>
+    <w:p>
+      <w:pPr>
+        <w:rPr>
+          <w:b/>
+        </w:rPr>
+      </w:pPr>
+      <w:r>
+        <w:rPr>
+          <w:b/>
+        </w:rPr>
+        <w:t>Query_action.php</w:t>
+      </w:r>
+    </w:p>
+    <w:p>
+      <w:r>
+        <w:lastRenderedPageBreak/>
+        <w:t>This php file contains the scripts for manipulating the query table in the database to fix the text content of a query, to submit an answer to a specific query and to mark all assigned queries for a specific user as</w:t>
+      </w:r>
+      <w:r>
+        <w:t xml:space="preserve"> open</w:t>
+      </w:r>
+      <w:r>
+        <w:t>.</w:t>
+      </w:r>
+    </w:p>
+    <w:p/>
+    <w:p>
+      <w:pPr>
+        <w:rPr>
+          <w:b/>
+        </w:rPr>
+      </w:pPr>
+      <w:r>
+        <w:rPr>
+          <w:b/>
+        </w:rPr>
+        <w:t>Get_unanswered.php</w:t>
+      </w:r>
+    </w:p>
+    <w:p>
+      <w:r>
+        <w:t>This p</w:t>
+      </w:r>
+      <w:r>
+        <w:t xml:space="preserve">hp script displays up to 10 of the </w:t>
+      </w:r>
+      <w:r>
+        <w:t xml:space="preserve">user’s unanswered queries in the “Unanswered Queries” </w:t>
+      </w:r>
+      <w:r>
+        <w:t xml:space="preserve">tab from oldest to newest.  Clicking on the links under the “Query”, “Location” </w:t>
+      </w:r>
+      <w:r>
+        <w:t>and “Image” columns opens additional information in a new browser tab.  Clicking on the “Time” of a query displays this specific query in the “User Query” tab.  A form for submitting an answer to a specific query is also provided.</w:t>
+      </w:r>
+      <w:r>
+        <w:t xml:space="preserve">  The</w:t>
+      </w:r>
+      <w:r>
+        <w:t xml:space="preserve"> “Unanswered Queries” tab is used to isolate</w:t>
+      </w:r>
+      <w:r>
+        <w:t xml:space="preserve"> out</w:t>
+      </w:r>
       <w:r>
         <w:t xml:space="preserve"> </w:t>
       </w:r>
       <w:r>
-        <w:t>sub-</w:t>
-      </w:r>
-      <w:r>
-        <w:t>folder</w:t>
-      </w:r>
-      <w:bookmarkEnd w:id="9"/>
-    </w:p>
-    <w:p>
-      <w:r>
-        <w:t>This sub-folder contains all the files that were used to render the main central display to the agent after a user is selected from the left queue pane.</w:t>
-      </w:r>
-    </w:p>
-    <w:p/>
+        <w:t>even very old unanswered queries.</w:t>
+      </w:r>
+    </w:p>
     <w:p>
       <w:pPr>
         <w:rPr>
           <w:b/>
         </w:rPr>
       </w:pPr>
-      <w:proofErr w:type="spellStart"/>
       <w:r>
         <w:rPr>
           <w:b/>
         </w:rPr>
-        <w:t>Get_one_query.php</w:t>
-      </w:r>
-      <w:proofErr w:type="spellEnd"/>
-    </w:p>
-    <w:p>
-      <w:r>
-        <w:t xml:space="preserve">This is the main </w:t>
-      </w:r>
-      <w:proofErr w:type="spellStart"/>
-      <w:r>
-        <w:t>php</w:t>
-      </w:r>
-      <w:proofErr w:type="spellEnd"/>
-      <w:r>
-        <w:t xml:space="preserve"> script that brings together the different elements of the “User Query” by retrieving from the database a single query for a specific user and including all the other relevant </w:t>
-      </w:r>
-      <w:proofErr w:type="spellStart"/>
-      <w:r>
-        <w:t>php</w:t>
-      </w:r>
-      <w:proofErr w:type="spellEnd"/>
-      <w:r>
-        <w:t xml:space="preserve"> scripts: </w:t>
-      </w:r>
-      <w:proofErr w:type="spellStart"/>
-      <w:r>
-        <w:t>check_assigned.php</w:t>
-      </w:r>
-      <w:proofErr w:type="spellEnd"/>
-      <w:r>
-        <w:t xml:space="preserve">, </w:t>
-      </w:r>
-      <w:proofErr w:type="spellStart"/>
-      <w:r>
-        <w:t>navigation.php</w:t>
-      </w:r>
-      <w:proofErr w:type="spellEnd"/>
-      <w:r>
-        <w:t xml:space="preserve">, </w:t>
-      </w:r>
-      <w:proofErr w:type="spellStart"/>
-      <w:r>
-        <w:t>query_content.php</w:t>
-      </w:r>
-      <w:proofErr w:type="spellEnd"/>
-      <w:r>
-        <w:t xml:space="preserve"> and </w:t>
-      </w:r>
-      <w:proofErr w:type="spellStart"/>
-      <w:r>
-        <w:t>query_result.php</w:t>
-      </w:r>
-      <w:proofErr w:type="spellEnd"/>
-      <w:r>
-        <w:t>.  On initial loading of the “User Query” tab, the query that is retrieved is the oldest unanswered query for the specific user.  A different query can be displayed when selected from the “Unanswered Queries” or “Query History” tabs.</w:t>
-      </w:r>
-    </w:p>
-    <w:p>
-      <w:pPr>
+        <w:t>Get_history.php</w:t>
+      </w:r>
+    </w:p>
+    <w:p>
+      <w:r>
+        <w:t xml:space="preserve">This php script displays up to 20 of the user’s queries in the “Query History” tab from oldest to newest.  It provides all the same functionality as the get_unanswered.php script but it shows a full history of 20 </w:t>
+      </w:r>
+      <w:r>
+        <w:t xml:space="preserve">chronological </w:t>
+      </w:r>
+      <w:r>
+        <w:t>queries regardless of whether t</w:t>
+      </w:r>
+      <w:r>
+        <w:t>hey have been answered or not.</w:t>
+      </w:r>
+    </w:p>
+    <w:p>
+      <w:r>
         <w:rPr>
           <w:b/>
         </w:rPr>
-      </w:pPr>
-      <w:proofErr w:type="spellStart"/>
-      <w:r>
-        <w:rPr>
-          <w:b/>
-        </w:rPr>
-        <w:t>Check_assigned.php</w:t>
-      </w:r>
-      <w:proofErr w:type="spellEnd"/>
-    </w:p>
-    <w:p>
-      <w:r>
-        <w:t xml:space="preserve">When the agent clicks on a user with open queries in the left pane, this </w:t>
-      </w:r>
-      <w:proofErr w:type="spellStart"/>
-      <w:r>
-        <w:t>php</w:t>
-      </w:r>
-      <w:proofErr w:type="spellEnd"/>
-      <w:r>
-        <w:t xml:space="preserve"> script changes the status of these queries to assigned and assigns them to the logged in agent.  Then it checks that the unanswered user queries to be displayed are assigned to the agent that is logged in.  This aims to prevent synchronisation errors that may occur when two different agents click on the same user at the same time.</w:t>
-      </w:r>
-    </w:p>
-    <w:p>
-      <w:pPr>
-        <w:rPr>
-          <w:b/>
-        </w:rPr>
-      </w:pPr>
-      <w:proofErr w:type="spellStart"/>
-      <w:r>
-        <w:rPr>
-          <w:b/>
-        </w:rPr>
-        <w:t>Navigation.php</w:t>
-      </w:r>
-      <w:proofErr w:type="spellEnd"/>
-    </w:p>
-    <w:p>
-      <w:r>
-        <w:t xml:space="preserve">This </w:t>
-      </w:r>
-      <w:proofErr w:type="spellStart"/>
-      <w:r>
-        <w:t>php</w:t>
-      </w:r>
-      <w:proofErr w:type="spellEnd"/>
-      <w:r>
-        <w:t xml:space="preserve"> fragment renders the “User Query”, “User Profile”, “Unanswered Queries” and “Query History” navigation tabs once a user is selected from the left queue panel.</w:t>
-      </w:r>
-    </w:p>
-    <w:p>
-      <w:pPr>
-        <w:rPr>
-          <w:b/>
-        </w:rPr>
-      </w:pPr>
-      <w:proofErr w:type="spellStart"/>
-      <w:r>
-        <w:rPr>
-          <w:b/>
-        </w:rPr>
-        <w:t>Query_content.php</w:t>
-      </w:r>
-      <w:proofErr w:type="spellEnd"/>
-    </w:p>
-    <w:p>
-      <w:r>
-        <w:t xml:space="preserve">This </w:t>
-      </w:r>
-      <w:proofErr w:type="spellStart"/>
-      <w:r>
-        <w:t>php</w:t>
-      </w:r>
-      <w:proofErr w:type="spellEnd"/>
-      <w:r>
-        <w:t xml:space="preserve"> fragment renders the top half of the “User Query” display containing the content of a single query, the text and (if available) audio and image files.  Also included are forms for editing the text content of the query, submitting a text response to the query and a button for marking all of the Assigned queries for the user as Open.</w:t>
-      </w:r>
-    </w:p>
-    <w:p/>
-    <w:p>
-      <w:pPr>
-        <w:rPr>
-          <w:b/>
-        </w:rPr>
-      </w:pPr>
-      <w:proofErr w:type="spellStart"/>
-      <w:r>
-        <w:rPr>
-          <w:b/>
-        </w:rPr>
-        <w:t>Query_result.php</w:t>
-      </w:r>
-      <w:proofErr w:type="spellEnd"/>
-    </w:p>
-    <w:p>
-      <w:r>
-        <w:t xml:space="preserve">This </w:t>
-      </w:r>
-      <w:proofErr w:type="spellStart"/>
-      <w:r>
-        <w:t>php</w:t>
-      </w:r>
-      <w:proofErr w:type="spellEnd"/>
-      <w:r>
-        <w:t xml:space="preserve"> fragment renders the bottom half of the “User Query” display containing the result from when the query is input into Google Search and when the user’s location is input into Google Maps.  Clicking on the headings of these elements will open the results in a new browser tab.</w:t>
-      </w:r>
-    </w:p>
-    <w:p>
-      <w:pPr>
-        <w:rPr>
-          <w:b/>
-        </w:rPr>
-      </w:pPr>
-      <w:r>
-        <w:rPr>
-          <w:b/>
-        </w:rPr>
-        <w:t>Loading.gif</w:t>
-      </w:r>
-    </w:p>
-    <w:p>
-      <w:r>
-        <w:t>The loading image that is displayed before the Google Search results are retrieved.</w:t>
-      </w:r>
-    </w:p>
-    <w:p>
-      <w:pPr>
-        <w:rPr>
-          <w:b/>
-        </w:rPr>
-      </w:pPr>
-      <w:proofErr w:type="spellStart"/>
-      <w:r>
-        <w:rPr>
-          <w:b/>
-        </w:rPr>
-        <w:t>Searchgoogle.php</w:t>
-      </w:r>
-      <w:proofErr w:type="spellEnd"/>
-    </w:p>
-    <w:p>
-      <w:r>
-        <w:t>This</w:t>
-      </w:r>
-      <w:r>
-        <w:t xml:space="preserve"> </w:t>
-      </w:r>
-      <w:proofErr w:type="spellStart"/>
-      <w:r>
-        <w:t>php</w:t>
-      </w:r>
-      <w:proofErr w:type="spellEnd"/>
-      <w:r>
-        <w:t xml:space="preserve"> script </w:t>
-      </w:r>
-      <w:r>
-        <w:t>retrieves the search results from Google.  This acts as a workaround to bypass the security mechanism of JavaScript’s Same Origin Policy.</w:t>
-      </w:r>
-    </w:p>
-    <w:p>
-      <w:pPr>
-        <w:rPr>
-          <w:b/>
-        </w:rPr>
-      </w:pPr>
-      <w:proofErr w:type="spellStart"/>
-      <w:r>
-        <w:rPr>
-          <w:b/>
-        </w:rPr>
-        <w:t>Query_action.php</w:t>
-      </w:r>
-      <w:proofErr w:type="spellEnd"/>
-    </w:p>
-    <w:p>
-      <w:r>
-        <w:lastRenderedPageBreak/>
-        <w:t xml:space="preserve">This </w:t>
-      </w:r>
-      <w:proofErr w:type="spellStart"/>
-      <w:r>
-        <w:t>php</w:t>
-      </w:r>
-      <w:proofErr w:type="spellEnd"/>
-      <w:r>
-        <w:t xml:space="preserve"> file contains the scripts for manipulating the query table in the database to fix the text content of a query, to submit an answer to a specific query and to mark all assigned queries for a specific user as</w:t>
-      </w:r>
-      <w:r>
-        <w:t xml:space="preserve"> open</w:t>
-      </w:r>
-      <w:r>
-        <w:t>.</w:t>
-      </w:r>
-    </w:p>
-    <w:p/>
-    <w:p>
-      <w:pPr>
-        <w:rPr>
-          <w:b/>
-        </w:rPr>
-      </w:pPr>
-      <w:proofErr w:type="spellStart"/>
-      <w:r>
-        <w:rPr>
-          <w:b/>
-        </w:rPr>
-        <w:t>Get_unanswered.php</w:t>
-      </w:r>
-      <w:proofErr w:type="spellEnd"/>
-    </w:p>
-    <w:p>
-      <w:r>
-        <w:t xml:space="preserve">This </w:t>
-      </w:r>
-      <w:proofErr w:type="spellStart"/>
-      <w:r>
-        <w:t>p</w:t>
-      </w:r>
-      <w:r>
-        <w:t>hp</w:t>
-      </w:r>
-      <w:proofErr w:type="spellEnd"/>
-      <w:r>
-        <w:t xml:space="preserve"> script displays up to 10 of the </w:t>
-      </w:r>
-      <w:r>
-        <w:t xml:space="preserve">user’s unanswered queries in the “Unanswered Queries” </w:t>
-      </w:r>
-      <w:r>
-        <w:t xml:space="preserve">tab from oldest to newest.  Clicking on the links under the “Query”, “Location” </w:t>
-      </w:r>
-      <w:r>
-        <w:t>and “Image” columns opens additional information in a new browser tab.  Clicking on the “Time” of a query displays this specific query in the “User Query” tab.  A form for submitting an answer to a specific query is also provided.</w:t>
-      </w:r>
-      <w:r>
-        <w:t xml:space="preserve">  The</w:t>
-      </w:r>
-      <w:r>
-        <w:t xml:space="preserve"> “Unanswered Queries” tab is used to isolate</w:t>
-      </w:r>
-      <w:r>
-        <w:t xml:space="preserve"> out</w:t>
-      </w:r>
-      <w:r>
-        <w:t xml:space="preserve"> </w:t>
-      </w:r>
-      <w:r>
-        <w:t>even very old unanswered queries.</w:t>
-      </w:r>
-    </w:p>
-    <w:p>
-      <w:pPr>
-        <w:rPr>
-          <w:b/>
-        </w:rPr>
-      </w:pPr>
-      <w:proofErr w:type="spellStart"/>
-      <w:r>
-        <w:rPr>
-          <w:b/>
-        </w:rPr>
-        <w:t>Get_history.php</w:t>
-      </w:r>
-      <w:proofErr w:type="spellEnd"/>
-    </w:p>
-    <w:p>
-      <w:r>
-        <w:t xml:space="preserve">This </w:t>
-      </w:r>
-      <w:proofErr w:type="spellStart"/>
-      <w:r>
-        <w:t>php</w:t>
-      </w:r>
-      <w:proofErr w:type="spellEnd"/>
-      <w:r>
-        <w:t xml:space="preserve"> script displays up to 20 of the user’s queries in the “Query History” tab from oldest to newest.  It provides all the same functionality as the </w:t>
-      </w:r>
-      <w:proofErr w:type="spellStart"/>
-      <w:r>
-        <w:t>get_unanswered.php</w:t>
-      </w:r>
-      <w:proofErr w:type="spellEnd"/>
-      <w:r>
-        <w:t xml:space="preserve"> script but it shows a full history of 20 </w:t>
-      </w:r>
-      <w:r>
-        <w:t xml:space="preserve">chronological </w:t>
-      </w:r>
-      <w:r>
-        <w:t>queries regardless of whether t</w:t>
-      </w:r>
-      <w:r>
-        <w:t>hey have been answered or not.</w:t>
-      </w:r>
-    </w:p>
-    <w:p>
-      <w:proofErr w:type="spellStart"/>
-      <w:r>
-        <w:rPr>
-          <w:b/>
-        </w:rPr>
         <w:t>Processmessage.php</w:t>
       </w:r>
-      <w:proofErr w:type="spellEnd"/>
-    </w:p>
-    <w:p>
-      <w:r>
-        <w:t xml:space="preserve">This </w:t>
-      </w:r>
-      <w:proofErr w:type="spellStart"/>
-      <w:r>
-        <w:t>php</w:t>
-      </w:r>
-      <w:proofErr w:type="spellEnd"/>
-      <w:r>
-        <w:t xml:space="preserve"> script is included in the </w:t>
-      </w:r>
-      <w:proofErr w:type="spellStart"/>
-      <w:r>
-        <w:t>query_action.php</w:t>
-      </w:r>
-      <w:proofErr w:type="spellEnd"/>
-      <w:r>
-        <w:t xml:space="preserve"> script when an answer is posted for a specific query.  It contains functions for retrieving the registration ID of a specific user and sending the answer as a JSON response string to the Google Cloud Messaging server which is then sent as a push notification to the user’s device.</w:t>
+    </w:p>
+    <w:p>
+      <w:r>
+        <w:t>This php script is included in the query_action.php script when an answer is posted for a specific query.  It contains functions for retrieving the registration ID of a specific user and sending the answer as a JSON response string to the Google Cloud Messaging server which is then sent as a push notification to the user’s device.</w:t>
       </w:r>
     </w:p>
     <w:p>
@@ -3965,14 +3618,9 @@
         <w:pStyle w:val="Heading2"/>
       </w:pPr>
       <w:bookmarkStart w:id="10" w:name="_Toc450296578"/>
-      <w:proofErr w:type="spellStart"/>
       <w:r>
         <w:lastRenderedPageBreak/>
-        <w:t>User_profile</w:t>
-      </w:r>
-      <w:proofErr w:type="spellEnd"/>
-      <w:r>
-        <w:t xml:space="preserve"> </w:t>
+        <w:t xml:space="preserve">User_profile </w:t>
       </w:r>
       <w:r>
         <w:t>sub-</w:t>
@@ -3994,26 +3642,16 @@
           <w:b/>
         </w:rPr>
       </w:pPr>
-      <w:proofErr w:type="spellStart"/>
       <w:r>
         <w:rPr>
           <w:b/>
         </w:rPr>
         <w:t>Get_user_profile.php</w:t>
       </w:r>
-      <w:proofErr w:type="spellEnd"/>
-    </w:p>
-    <w:p>
-      <w:r>
-        <w:t xml:space="preserve">This </w:t>
-      </w:r>
-      <w:proofErr w:type="spellStart"/>
-      <w:r>
-        <w:t>php</w:t>
-      </w:r>
-      <w:proofErr w:type="spellEnd"/>
-      <w:r>
-        <w:t xml:space="preserve"> script retrieves all of the available profile information for a specific user from the User table in the database and displays it in a table on the “User Profile” tab.  Any of the information fields that can be modified are rendered as form inputs.  Each of these are validated using HTML5 validation attributes according to the input type.</w:t>
+    </w:p>
+    <w:p>
+      <w:r>
+        <w:t>This php script retrieves all of the available profile information for a specific user from the User table in the database and displays it in a table on the “User Profile” tab.  Any of the information fields that can be modified are rendered as form inputs.  Each of these are validated using HTML5 validation attributes according to the input type.</w:t>
       </w:r>
     </w:p>
     <w:p>
@@ -4022,26 +3660,16 @@
           <w:b/>
         </w:rPr>
       </w:pPr>
-      <w:proofErr w:type="spellStart"/>
       <w:r>
         <w:rPr>
           <w:b/>
         </w:rPr>
         <w:t>User_action.php</w:t>
       </w:r>
-      <w:proofErr w:type="spellEnd"/>
-    </w:p>
-    <w:p>
-      <w:r>
-        <w:t xml:space="preserve">This </w:t>
-      </w:r>
-      <w:proofErr w:type="spellStart"/>
-      <w:r>
-        <w:t>php</w:t>
-      </w:r>
-      <w:proofErr w:type="spellEnd"/>
-      <w:r>
-        <w:t xml:space="preserve"> script submits the form inputs to the database and updates the User table.</w:t>
+    </w:p>
+    <w:p>
+      <w:r>
+        <w:t>This php script submits the form inputs to the database and updates the User table.</w:t>
       </w:r>
     </w:p>
     <w:p>
@@ -4131,20 +3759,45 @@
         <w:rPr>
           <w:b/>
         </w:rPr>
-        <w:t xml:space="preserve">AWS </w:t>
-      </w:r>
-      <w:proofErr w:type="spellStart"/>
-      <w:r>
+        <w:t>AWS settings.php</w:t>
+      </w:r>
+    </w:p>
+    <w:p>
+      <w:r>
+        <w:t>The settings PHP script used to connect to the database on the server when moving development files from the local machine to the server.</w:t>
+      </w:r>
+    </w:p>
+    <w:p>
+      <w:pPr>
         <w:rPr>
           <w:b/>
         </w:rPr>
-        <w:t>settings.php</w:t>
-      </w:r>
-      <w:proofErr w:type="spellEnd"/>
-    </w:p>
-    <w:p>
-      <w:r>
-        <w:t>The settings PHP script used to connect to the database on the server when moving development files from the local machine to the server.</w:t>
+      </w:pPr>
+      <w:r>
+        <w:rPr>
+          <w:b/>
+        </w:rPr>
+        <w:t>Insert Multi Rows.xlsx</w:t>
+      </w:r>
+    </w:p>
+    <w:p>
+      <w:r>
+        <w:t xml:space="preserve">An </w:t>
+      </w:r>
+      <w:r>
+        <w:t xml:space="preserve">Excel spreadsheet used to quickly </w:t>
+      </w:r>
+      <w:r>
+        <w:t>create multiple SQL insert queries for populating rows of sample data into</w:t>
+      </w:r>
+      <w:r>
+        <w:t xml:space="preserve"> tables</w:t>
+      </w:r>
+      <w:r>
+        <w:t xml:space="preserve"> for testing purposes</w:t>
+      </w:r>
+      <w:r>
+        <w:t>.</w:t>
       </w:r>
     </w:p>
     <w:p>
@@ -4157,43 +3810,8 @@
         <w:rPr>
           <w:b/>
         </w:rPr>
-        <w:t>Insert Multi Rows.xlsx</w:t>
-      </w:r>
-    </w:p>
-    <w:p>
-      <w:r>
-        <w:t xml:space="preserve">An </w:t>
-      </w:r>
-      <w:r>
-        <w:t xml:space="preserve">Excel spreadsheet used to quickly </w:t>
-      </w:r>
-      <w:r>
-        <w:t>create multiple SQL insert queries for populating rows of sample data into</w:t>
-      </w:r>
-      <w:r>
-        <w:t xml:space="preserve"> tables</w:t>
-      </w:r>
-      <w:r>
-        <w:t xml:space="preserve"> for testing purposes</w:t>
-      </w:r>
-      <w:r>
-        <w:t>.</w:t>
-      </w:r>
-    </w:p>
-    <w:p>
-      <w:pPr>
-        <w:rPr>
-          <w:b/>
-        </w:rPr>
-      </w:pPr>
-      <w:proofErr w:type="spellStart"/>
-      <w:r>
-        <w:rPr>
-          <w:b/>
-        </w:rPr>
         <w:t>Emma.sql</w:t>
       </w:r>
-      <w:proofErr w:type="spellEnd"/>
     </w:p>
     <w:p>
       <w:r>
@@ -4349,15 +3967,7 @@
         <w:t xml:space="preserve">the </w:t>
       </w:r>
       <w:r>
-        <w:t xml:space="preserve">new query status is set to 0 and </w:t>
-      </w:r>
-      <w:proofErr w:type="spellStart"/>
-      <w:r>
-        <w:t>assignedto</w:t>
-      </w:r>
-      <w:proofErr w:type="spellEnd"/>
-      <w:r>
-        <w:t xml:space="preserve"> is</w:t>
+        <w:t>new query status is set to 0 and assignedto is</w:t>
       </w:r>
       <w:r>
         <w:t xml:space="preserve"> set to</w:t>
@@ -4383,15 +3993,7 @@
         <w:t xml:space="preserve">the </w:t>
       </w:r>
       <w:r>
-        <w:t xml:space="preserve">new query is set to 1 and </w:t>
-      </w:r>
-      <w:proofErr w:type="spellStart"/>
-      <w:r>
-        <w:t>assignedto</w:t>
-      </w:r>
-      <w:proofErr w:type="spellEnd"/>
-      <w:r>
-        <w:t xml:space="preserve"> is </w:t>
+        <w:t xml:space="preserve">new query is set to 1 and assignedto is </w:t>
       </w:r>
       <w:r>
         <w:t xml:space="preserve">set to </w:t>
@@ -4400,13 +4002,8 @@
         <w:t>agent</w:t>
       </w:r>
       <w:r>
-        <w:t xml:space="preserve">’s </w:t>
-      </w:r>
-      <w:proofErr w:type="spellStart"/>
-      <w:r>
-        <w:t>userid</w:t>
-      </w:r>
-      <w:proofErr w:type="spellEnd"/>
+        <w:t>’s userid</w:t>
+      </w:r>
       <w:r>
         <w:t>.</w:t>
       </w:r>
@@ -4425,15 +4022,7 @@
         <w:t xml:space="preserve">the </w:t>
       </w:r>
       <w:r>
-        <w:t xml:space="preserve">new query is set to 0 and </w:t>
-      </w:r>
-      <w:proofErr w:type="spellStart"/>
-      <w:r>
-        <w:t>assignedto</w:t>
-      </w:r>
-      <w:proofErr w:type="spellEnd"/>
-      <w:r>
-        <w:t xml:space="preserve"> is </w:t>
+        <w:t xml:space="preserve">new query is set to 0 and assignedto is </w:t>
       </w:r>
       <w:r>
         <w:t xml:space="preserve">set to </w:t>
@@ -4476,124 +4065,95 @@
         <w:t xml:space="preserve">the </w:t>
       </w:r>
       <w:r>
-        <w:t xml:space="preserve">status of all open queries is set to 1 and </w:t>
-      </w:r>
-      <w:proofErr w:type="spellStart"/>
-      <w:r>
-        <w:t>assignedto</w:t>
-      </w:r>
-      <w:proofErr w:type="spellEnd"/>
+        <w:t xml:space="preserve">status of all open queries is set to 1 and assignedto </w:t>
+      </w:r>
+      <w:r>
+        <w:t>is set to the agent’s</w:t>
+      </w:r>
+      <w:r>
+        <w:t xml:space="preserve"> userid</w:t>
+      </w:r>
+      <w:r>
+        <w:t>.</w:t>
+      </w:r>
+    </w:p>
+    <w:p>
+      <w:r>
+        <w:t>If</w:t>
+      </w:r>
+      <w:r>
+        <w:t xml:space="preserve"> an agent cannot answer</w:t>
+      </w:r>
+      <w:r>
+        <w:t xml:space="preserve"> all queries (e.g. </w:t>
+      </w:r>
+      <w:r>
+        <w:t xml:space="preserve">the </w:t>
+      </w:r>
+      <w:r>
+        <w:t>agent is finishing work and a different agent needs to take over),</w:t>
+      </w:r>
+      <w:r>
+        <w:t xml:space="preserve"> the </w:t>
+      </w:r>
+      <w:r>
+        <w:t xml:space="preserve">agent </w:t>
+      </w:r>
+      <w:r>
+        <w:t>can</w:t>
+      </w:r>
+      <w:r>
+        <w:t xml:space="preserve"> set</w:t>
+      </w:r>
       <w:r>
         <w:t xml:space="preserve"> </w:t>
       </w:r>
       <w:r>
-        <w:t>is set to the agent’s</w:t>
+        <w:t xml:space="preserve">the status to 0 and assignedto to NULL for </w:t>
+      </w:r>
+      <w:r>
+        <w:t xml:space="preserve">all assigned queries </w:t>
+      </w:r>
+      <w:r>
+        <w:t xml:space="preserve">of a specific user </w:t>
+      </w:r>
+      <w:r>
+        <w:t xml:space="preserve">by clicking on the “Mark all Assigned queries as Open”.  This is automatically done </w:t>
+      </w:r>
+      <w:r>
+        <w:t xml:space="preserve">for all assigned users </w:t>
+      </w:r>
+      <w:r>
+        <w:t>when the agent logs out of the web portal.</w:t>
+      </w:r>
+    </w:p>
+    <w:p>
+      <w:r>
+        <w:t xml:space="preserve">When </w:t>
+      </w:r>
+      <w:r>
+        <w:t>an a</w:t>
+      </w:r>
+      <w:r>
+        <w:t xml:space="preserve">gent answers one query, </w:t>
+      </w:r>
+      <w:r>
+        <w:t xml:space="preserve">the </w:t>
+      </w:r>
+      <w:r>
+        <w:t xml:space="preserve">status of </w:t>
+      </w:r>
+      <w:r>
+        <w:t xml:space="preserve">the </w:t>
+      </w:r>
+      <w:r>
+        <w:t>query is set to 2</w:t>
       </w:r>
       <w:r>
         <w:t xml:space="preserve"> </w:t>
       </w:r>
-      <w:proofErr w:type="spellStart"/>
-      <w:r>
-        <w:t>userid</w:t>
-      </w:r>
-      <w:proofErr w:type="spellEnd"/>
-      <w:r>
-        <w:t>.</w:t>
-      </w:r>
-    </w:p>
-    <w:p>
-      <w:r>
-        <w:t>If</w:t>
-      </w:r>
-      <w:r>
-        <w:t xml:space="preserve"> an agent cannot answer</w:t>
-      </w:r>
-      <w:r>
-        <w:t xml:space="preserve"> all queries (e.g. </w:t>
-      </w:r>
-      <w:r>
-        <w:t xml:space="preserve">the </w:t>
-      </w:r>
-      <w:r>
-        <w:t>agent is finishing work and a different agent needs to take over),</w:t>
-      </w:r>
-      <w:r>
-        <w:t xml:space="preserve"> the </w:t>
-      </w:r>
-      <w:r>
-        <w:t xml:space="preserve">agent </w:t>
-      </w:r>
-      <w:r>
-        <w:t>can</w:t>
-      </w:r>
-      <w:r>
-        <w:t xml:space="preserve"> set</w:t>
-      </w:r>
-      <w:r>
-        <w:t xml:space="preserve"> </w:t>
-      </w:r>
-      <w:r>
-        <w:t xml:space="preserve">the status to 0 and </w:t>
-      </w:r>
-      <w:proofErr w:type="spellStart"/>
-      <w:r>
-        <w:t>assignedto</w:t>
-      </w:r>
-      <w:proofErr w:type="spellEnd"/>
-      <w:r>
-        <w:t xml:space="preserve"> to NULL for </w:t>
-      </w:r>
-      <w:r>
-        <w:t xml:space="preserve">all assigned queries </w:t>
-      </w:r>
-      <w:r>
-        <w:t xml:space="preserve">of a specific user </w:t>
-      </w:r>
-      <w:r>
-        <w:t xml:space="preserve">by clicking on the “Mark all Assigned queries as Open”.  This is automatically done </w:t>
-      </w:r>
-      <w:r>
-        <w:t xml:space="preserve">for all assigned users </w:t>
-      </w:r>
-      <w:r>
-        <w:t>when the agent logs out of the web portal.</w:t>
-      </w:r>
-    </w:p>
-    <w:p>
-      <w:r>
-        <w:t xml:space="preserve">When </w:t>
-      </w:r>
-      <w:r>
-        <w:t>an a</w:t>
-      </w:r>
-      <w:r>
-        <w:t xml:space="preserve">gent answers one query, </w:t>
-      </w:r>
-      <w:r>
-        <w:t xml:space="preserve">the </w:t>
-      </w:r>
-      <w:r>
-        <w:t xml:space="preserve">status of </w:t>
-      </w:r>
-      <w:r>
-        <w:t xml:space="preserve">the </w:t>
-      </w:r>
-      <w:r>
-        <w:t>query is set to 2</w:t>
-      </w:r>
-      <w:r>
-        <w:t xml:space="preserve"> </w:t>
-      </w:r>
-      <w:r>
-        <w:t xml:space="preserve">and the answer and </w:t>
-      </w:r>
-      <w:proofErr w:type="spellStart"/>
-      <w:r>
-        <w:t>answertime</w:t>
-      </w:r>
-      <w:proofErr w:type="spellEnd"/>
-      <w:r>
-        <w:t xml:space="preserve"> is updated in</w:t>
+      <w:r>
+        <w:t>and the answer and answertime is updated in</w:t>
       </w:r>
       <w:r>
         <w:t xml:space="preserve"> the</w:t>
@@ -4679,7 +4239,7 @@
           <v:shape id="_x0000_i1025" type="#_x0000_t75" style="width:451.5pt;height:295.5pt" o:ole="">
             <v:imagedata r:id="rId14" o:title=""/>
           </v:shape>
-          <o:OLEObject Type="Embed" ProgID="Visio.Drawing.15" ShapeID="_x0000_i1025" DrawAspect="Content" ObjectID="_1524039273" r:id="rId15"/>
+          <o:OLEObject Type="Embed" ProgID="Visio.Drawing.15" ShapeID="_x0000_i1025" DrawAspect="Content" ObjectID="_1524296074" r:id="rId15"/>
         </w:object>
       </w:r>
     </w:p>
@@ -4703,169 +4263,71 @@
       <w:r>
         <w:t>USER (</w:t>
       </w:r>
-      <w:proofErr w:type="spellStart"/>
       <w:r>
         <w:rPr>
           <w:u w:val="single"/>
         </w:rPr>
         <w:t>UserID</w:t>
       </w:r>
-      <w:proofErr w:type="spellEnd"/>
-      <w:r>
-        <w:t xml:space="preserve">, Password, </w:t>
-      </w:r>
-      <w:proofErr w:type="spellStart"/>
-      <w:r>
-        <w:t>RegID</w:t>
-      </w:r>
-      <w:proofErr w:type="spellEnd"/>
-      <w:r>
-        <w:t xml:space="preserve">, Name, Email, Phone, DOB, Role, </w:t>
-      </w:r>
-      <w:proofErr w:type="spellStart"/>
-      <w:r>
-        <w:t>DateJoined</w:t>
-      </w:r>
-      <w:proofErr w:type="spellEnd"/>
-      <w:r>
-        <w:t>)</w:t>
+      <w:r>
+        <w:t>, Password, RegID, Name, Email, Phone, DOB, Role, DateJoined)</w:t>
       </w:r>
     </w:p>
     <w:p>
       <w:r>
         <w:t>QUERY (</w:t>
       </w:r>
-      <w:proofErr w:type="spellStart"/>
       <w:r>
         <w:rPr>
           <w:u w:val="single"/>
         </w:rPr>
         <w:t>QueryID</w:t>
       </w:r>
-      <w:proofErr w:type="spellEnd"/>
-      <w:r>
-        <w:t xml:space="preserve">, </w:t>
-      </w:r>
-      <w:proofErr w:type="spellStart"/>
-      <w:r>
+      <w:r>
+        <w:t>, UserID, Time, Location, Content, Audio, Image, Answer, AssignedTo, AnswerTime, Status) Foreign Key UserID References USER</w:t>
+      </w:r>
+    </w:p>
+    <w:p>
+      <w:r>
+        <w:t>RELEASEREQUEST (</w:t>
+      </w:r>
+      <w:r>
+        <w:rPr>
+          <w:u w:val="single"/>
+        </w:rPr>
+        <w:t>AgentID</w:t>
+      </w:r>
+      <w:r>
+        <w:t>, RequestSentBy, RequestDate) Foreign Key RequestSentBy References USER</w:t>
+      </w:r>
+    </w:p>
+    <w:p/>
+    <w:p>
+      <w:r>
+        <w:t>WOPTABLE (</w:t>
+      </w:r>
+      <w:r>
+        <w:rPr>
+          <w:u w:val="single"/>
+        </w:rPr>
         <w:t>UserID</w:t>
       </w:r>
-      <w:proofErr w:type="spellEnd"/>
-      <w:r>
-        <w:t xml:space="preserve">, Time, Location, Content, Audio, Image, Answer, </w:t>
-      </w:r>
-      <w:proofErr w:type="spellStart"/>
-      <w:r>
+      <w:r>
+        <w:t>, AssignedTo)</w:t>
+      </w:r>
+    </w:p>
+    <w:p>
+      <w:r>
+        <w:t>MULTIUSERHOLDER (</w:t>
+      </w:r>
+      <w:r>
+        <w:rPr>
+          <w:u w:val="single"/>
+        </w:rPr>
         <w:t>AssignedTo</w:t>
       </w:r>
-      <w:proofErr w:type="spellEnd"/>
-      <w:r>
-        <w:t xml:space="preserve">, </w:t>
-      </w:r>
-      <w:proofErr w:type="spellStart"/>
-      <w:r>
-        <w:t>AnswerTime</w:t>
-      </w:r>
-      <w:proofErr w:type="spellEnd"/>
-      <w:r>
-        <w:t xml:space="preserve">, Status) Foreign Key </w:t>
-      </w:r>
-      <w:proofErr w:type="spellStart"/>
-      <w:r>
-        <w:t>UserID</w:t>
-      </w:r>
-      <w:proofErr w:type="spellEnd"/>
-      <w:r>
-        <w:t xml:space="preserve"> References USER</w:t>
-      </w:r>
-    </w:p>
-    <w:p>
-      <w:r>
-        <w:t>RELEASEREQUEST (</w:t>
-      </w:r>
-      <w:proofErr w:type="spellStart"/>
-      <w:r>
-        <w:rPr>
-          <w:u w:val="single"/>
-        </w:rPr>
-        <w:t>AgentID</w:t>
-      </w:r>
-      <w:proofErr w:type="spellEnd"/>
-      <w:r>
-        <w:t xml:space="preserve">, </w:t>
-      </w:r>
-      <w:proofErr w:type="spellStart"/>
-      <w:r>
-        <w:t>RequestSentBy</w:t>
-      </w:r>
-      <w:proofErr w:type="spellEnd"/>
-      <w:r>
-        <w:t xml:space="preserve">, </w:t>
-      </w:r>
-      <w:proofErr w:type="spellStart"/>
-      <w:r>
-        <w:t>RequestDate</w:t>
-      </w:r>
-      <w:proofErr w:type="spellEnd"/>
-      <w:r>
-        <w:t xml:space="preserve">) Foreign Key </w:t>
-      </w:r>
-      <w:proofErr w:type="spellStart"/>
-      <w:r>
-        <w:t>RequestSentBy</w:t>
-      </w:r>
-      <w:proofErr w:type="spellEnd"/>
-      <w:r>
-        <w:t xml:space="preserve"> References USER</w:t>
-      </w:r>
-    </w:p>
-    <w:p/>
-    <w:p>
-      <w:r>
-        <w:t>WOPTABLE (</w:t>
-      </w:r>
-      <w:proofErr w:type="spellStart"/>
-      <w:r>
-        <w:rPr>
-          <w:u w:val="single"/>
-        </w:rPr>
-        <w:t>UserID</w:t>
-      </w:r>
-      <w:proofErr w:type="spellEnd"/>
-      <w:r>
-        <w:t xml:space="preserve">, </w:t>
-      </w:r>
-      <w:proofErr w:type="spellStart"/>
-      <w:r>
-        <w:t>AssignedTo</w:t>
-      </w:r>
-      <w:proofErr w:type="spellEnd"/>
-      <w:r>
-        <w:t>)</w:t>
-      </w:r>
-    </w:p>
-    <w:p>
-      <w:r>
-        <w:t>MULTIUSERHOLDER (</w:t>
-      </w:r>
-      <w:proofErr w:type="spellStart"/>
-      <w:r>
-        <w:rPr>
-          <w:u w:val="single"/>
-        </w:rPr>
-        <w:t>AssignedTo</w:t>
-      </w:r>
-      <w:proofErr w:type="spellEnd"/>
-      <w:r>
-        <w:t xml:space="preserve">, </w:t>
-      </w:r>
-      <w:proofErr w:type="spellStart"/>
-      <w:r>
-        <w:t>NoOfAssignedUser</w:t>
-      </w:r>
-      <w:proofErr w:type="spellEnd"/>
-      <w:r>
-        <w:t>)</w:t>
+      <w:r>
+        <w:t>, NoOfAssignedUser)</w:t>
       </w:r>
     </w:p>
     <w:p/>
@@ -4914,25 +4376,14 @@
     <w:p>
       <w:r>
         <w:tab/>
-      </w:r>
-      <w:proofErr w:type="spellStart"/>
-      <w:r>
         <w:t>UserID</w:t>
       </w:r>
-      <w:proofErr w:type="spellEnd"/>
-      <w:r>
-        <w:tab/>
-      </w:r>
-      <w:r>
-        <w:tab/>
-      </w:r>
-      <w:proofErr w:type="gramStart"/>
-      <w:r>
-        <w:t>INT(</w:t>
-      </w:r>
-      <w:proofErr w:type="gramEnd"/>
-      <w:r>
-        <w:t>11)</w:t>
+      <w:r>
+        <w:tab/>
+      </w:r>
+      <w:r>
+        <w:tab/>
+        <w:t>INT(11)</w:t>
       </w:r>
       <w:r>
         <w:tab/>
@@ -4959,14 +4410,7 @@
       </w:r>
       <w:r>
         <w:tab/>
-      </w:r>
-      <w:proofErr w:type="gramStart"/>
-      <w:r>
-        <w:t>VARCHAR(</w:t>
-      </w:r>
-      <w:proofErr w:type="gramEnd"/>
-      <w:r>
-        <w:t>20)</w:t>
+        <w:t>VARCHAR(20)</w:t>
       </w:r>
       <w:r>
         <w:tab/>
@@ -4991,25 +4435,14 @@
     <w:p>
       <w:r>
         <w:tab/>
-      </w:r>
-      <w:proofErr w:type="spellStart"/>
-      <w:r>
         <w:t>RegID</w:t>
       </w:r>
-      <w:proofErr w:type="spellEnd"/>
-      <w:r>
-        <w:tab/>
-      </w:r>
-      <w:r>
-        <w:tab/>
-      </w:r>
-      <w:proofErr w:type="gramStart"/>
-      <w:r>
-        <w:t>VARCHAR(</w:t>
-      </w:r>
-      <w:proofErr w:type="gramEnd"/>
-      <w:r>
-        <w:t>255)</w:t>
+      <w:r>
+        <w:tab/>
+      </w:r>
+      <w:r>
+        <w:tab/>
+        <w:t>VARCHAR(255)</w:t>
       </w:r>
       <w:r>
         <w:tab/>
@@ -5041,14 +4474,7 @@
       </w:r>
       <w:r>
         <w:tab/>
-      </w:r>
-      <w:proofErr w:type="gramStart"/>
-      <w:r>
-        <w:t>VARCHAR(</w:t>
-      </w:r>
-      <w:proofErr w:type="gramEnd"/>
-      <w:r>
-        <w:t>100)</w:t>
+        <w:t>VARCHAR(100)</w:t>
       </w:r>
       <w:r>
         <w:tab/>
@@ -5080,14 +4506,7 @@
       </w:r>
       <w:r>
         <w:tab/>
-      </w:r>
-      <w:proofErr w:type="gramStart"/>
-      <w:r>
-        <w:t>VARCHAR(</w:t>
-      </w:r>
-      <w:proofErr w:type="gramEnd"/>
-      <w:r>
-        <w:t>100)</w:t>
+        <w:t>VARCHAR(100)</w:t>
       </w:r>
       <w:r>
         <w:tab/>
@@ -5119,14 +4538,7 @@
       </w:r>
       <w:r>
         <w:tab/>
-      </w:r>
-      <w:proofErr w:type="gramStart"/>
-      <w:r>
-        <w:t>VARCHAR(</w:t>
-      </w:r>
-      <w:proofErr w:type="gramEnd"/>
-      <w:r>
-        <w:t>11)</w:t>
+        <w:t>VARCHAR(11)</w:t>
       </w:r>
       <w:r>
         <w:tab/>
@@ -5193,14 +4605,7 @@
       </w:r>
       <w:r>
         <w:tab/>
-      </w:r>
-      <w:proofErr w:type="gramStart"/>
-      <w:r>
-        <w:t>INT(</w:t>
-      </w:r>
-      <w:proofErr w:type="gramEnd"/>
-      <w:r>
-        <w:t>1)</w:t>
+        <w:t>INT(1)</w:t>
       </w:r>
       <w:r>
         <w:t xml:space="preserve"> </w:t>
@@ -5231,12 +4636,8 @@
     <w:p>
       <w:r>
         <w:tab/>
-      </w:r>
-      <w:proofErr w:type="spellStart"/>
-      <w:r>
         <w:t>DateJoined</w:t>
       </w:r>
-      <w:proofErr w:type="spellEnd"/>
       <w:r>
         <w:tab/>
         <w:t>DATE</w:t>
@@ -5281,15 +4682,445 @@
         <w:t xml:space="preserve">PRIMARY KEY </w:t>
       </w:r>
       <w:r>
+        <w:t>(UserID)</w:t>
+      </w:r>
+    </w:p>
+    <w:p>
+      <w:r>
+        <w:t>);</w:t>
+      </w:r>
+    </w:p>
+    <w:p/>
+    <w:p>
+      <w:r>
+        <w:t>CREATE TABLE QUERY</w:t>
+      </w:r>
+      <w:r>
+        <w:tab/>
         <w:t>(</w:t>
       </w:r>
-      <w:proofErr w:type="spellStart"/>
-      <w:r>
+    </w:p>
+    <w:p>
+      <w:r>
+        <w:tab/>
+        <w:t>QueryID</w:t>
+      </w:r>
+      <w:r>
+        <w:tab/>
+        <w:t>INT(11)</w:t>
+      </w:r>
+      <w:r>
+        <w:tab/>
+      </w:r>
+      <w:r>
+        <w:tab/>
+      </w:r>
+      <w:r>
+        <w:tab/>
+      </w:r>
+      <w:r>
+        <w:t>NOT NULL</w:t>
+      </w:r>
+      <w:r>
+        <w:tab/>
+        <w:t>AUTO_INCREMENT</w:t>
+      </w:r>
+      <w:r>
+        <w:tab/>
+        <w:t>,</w:t>
+      </w:r>
+    </w:p>
+    <w:p>
+      <w:r>
+        <w:tab/>
         <w:t>UserID</w:t>
       </w:r>
-      <w:proofErr w:type="spellEnd"/>
-      <w:r>
-        <w:t>)</w:t>
+      <w:r>
+        <w:tab/>
+      </w:r>
+      <w:r>
+        <w:tab/>
+        <w:t>INT(11)</w:t>
+      </w:r>
+      <w:r>
+        <w:tab/>
+      </w:r>
+      <w:r>
+        <w:tab/>
+      </w:r>
+      <w:r>
+        <w:tab/>
+        <w:t>NOT NULL</w:t>
+      </w:r>
+      <w:r>
+        <w:tab/>
+      </w:r>
+      <w:r>
+        <w:tab/>
+      </w:r>
+      <w:r>
+        <w:tab/>
+      </w:r>
+      <w:r>
+        <w:tab/>
+        <w:t>,</w:t>
+      </w:r>
+    </w:p>
+    <w:p>
+      <w:r>
+        <w:tab/>
+        <w:t>Time</w:t>
+      </w:r>
+      <w:r>
+        <w:tab/>
+      </w:r>
+      <w:r>
+        <w:tab/>
+        <w:t>DATETIME</w:t>
+      </w:r>
+      <w:r>
+        <w:tab/>
+      </w:r>
+      <w:r>
+        <w:tab/>
+        <w:t>NOT NULL</w:t>
+      </w:r>
+      <w:r>
+        <w:tab/>
+      </w:r>
+      <w:r>
+        <w:tab/>
+      </w:r>
+      <w:r>
+        <w:tab/>
+      </w:r>
+      <w:r>
+        <w:tab/>
+        <w:t>,</w:t>
+      </w:r>
+    </w:p>
+    <w:p>
+      <w:r>
+        <w:tab/>
+        <w:t>Location</w:t>
+      </w:r>
+      <w:r>
+        <w:tab/>
+        <w:t>VARCHAR(50)</w:t>
+      </w:r>
+      <w:r>
+        <w:tab/>
+      </w:r>
+      <w:r>
+        <w:tab/>
+        <w:t>NOT NULL</w:t>
+      </w:r>
+      <w:r>
+        <w:tab/>
+      </w:r>
+      <w:r>
+        <w:tab/>
+      </w:r>
+      <w:r>
+        <w:tab/>
+      </w:r>
+      <w:r>
+        <w:tab/>
+        <w:t>,</w:t>
+      </w:r>
+    </w:p>
+    <w:p>
+      <w:r>
+        <w:tab/>
+        <w:t>Content</w:t>
+      </w:r>
+      <w:r>
+        <w:tab/>
+        <w:t>VARCHAR(250)</w:t>
+      </w:r>
+      <w:r>
+        <w:tab/>
+      </w:r>
+      <w:r>
+        <w:tab/>
+        <w:t>NOT NULL</w:t>
+      </w:r>
+      <w:r>
+        <w:tab/>
+      </w:r>
+      <w:r>
+        <w:tab/>
+      </w:r>
+      <w:r>
+        <w:tab/>
+      </w:r>
+      <w:r>
+        <w:tab/>
+        <w:t>,</w:t>
+      </w:r>
+    </w:p>
+    <w:p>
+      <w:r>
+        <w:tab/>
+        <w:t>Audio</w:t>
+      </w:r>
+      <w:r>
+        <w:tab/>
+      </w:r>
+      <w:r>
+        <w:tab/>
+        <w:t>VARCHAR(250)</w:t>
+      </w:r>
+      <w:r>
+        <w:tab/>
+      </w:r>
+      <w:r>
+        <w:tab/>
+      </w:r>
+      <w:r>
+        <w:tab/>
+      </w:r>
+      <w:r>
+        <w:tab/>
+      </w:r>
+      <w:r>
+        <w:tab/>
+      </w:r>
+      <w:r>
+        <w:tab/>
+      </w:r>
+      <w:r>
+        <w:tab/>
+        <w:t>,</w:t>
+      </w:r>
+    </w:p>
+    <w:p>
+      <w:r>
+        <w:tab/>
+        <w:t>Image</w:t>
+      </w:r>
+      <w:r>
+        <w:tab/>
+      </w:r>
+      <w:r>
+        <w:tab/>
+        <w:t>VARCHAR(250)</w:t>
+      </w:r>
+      <w:r>
+        <w:tab/>
+      </w:r>
+      <w:r>
+        <w:tab/>
+      </w:r>
+      <w:r>
+        <w:tab/>
+      </w:r>
+      <w:r>
+        <w:tab/>
+      </w:r>
+      <w:r>
+        <w:tab/>
+      </w:r>
+      <w:r>
+        <w:tab/>
+      </w:r>
+      <w:r>
+        <w:tab/>
+        <w:t>,</w:t>
+      </w:r>
+    </w:p>
+    <w:p>
+      <w:r>
+        <w:tab/>
+        <w:t>Answer</w:t>
+      </w:r>
+      <w:r>
+        <w:tab/>
+      </w:r>
+      <w:r>
+        <w:tab/>
+        <w:t>VARCHAR(250)</w:t>
+      </w:r>
+      <w:r>
+        <w:tab/>
+      </w:r>
+      <w:r>
+        <w:tab/>
+      </w:r>
+      <w:r>
+        <w:tab/>
+      </w:r>
+      <w:r>
+        <w:tab/>
+      </w:r>
+      <w:r>
+        <w:tab/>
+      </w:r>
+      <w:r>
+        <w:tab/>
+      </w:r>
+      <w:r>
+        <w:tab/>
+        <w:t>,</w:t>
+      </w:r>
+    </w:p>
+    <w:p>
+      <w:r>
+        <w:tab/>
+        <w:t>AssignedTo</w:t>
+      </w:r>
+      <w:r>
+        <w:tab/>
+        <w:t>INT(11)</w:t>
+      </w:r>
+      <w:r>
+        <w:tab/>
+      </w:r>
+      <w:r>
+        <w:tab/>
+      </w:r>
+      <w:r>
+        <w:tab/>
+      </w:r>
+      <w:r>
+        <w:tab/>
+      </w:r>
+      <w:r>
+        <w:tab/>
+      </w:r>
+      <w:r>
+        <w:tab/>
+      </w:r>
+      <w:r>
+        <w:tab/>
+      </w:r>
+      <w:r>
+        <w:tab/>
+        <w:t>,</w:t>
+      </w:r>
+    </w:p>
+    <w:p>
+      <w:r>
+        <w:lastRenderedPageBreak/>
+        <w:tab/>
+        <w:t>AnswerTime</w:t>
+      </w:r>
+      <w:r>
+        <w:tab/>
+        <w:t>DATETIME</w:t>
+      </w:r>
+      <w:r>
+        <w:tab/>
+      </w:r>
+      <w:r>
+        <w:tab/>
+      </w:r>
+      <w:r>
+        <w:tab/>
+      </w:r>
+      <w:r>
+        <w:tab/>
+      </w:r>
+      <w:r>
+        <w:tab/>
+      </w:r>
+      <w:r>
+        <w:tab/>
+      </w:r>
+      <w:r>
+        <w:tab/>
+        <w:t>,</w:t>
+      </w:r>
+    </w:p>
+    <w:p>
+      <w:r>
+        <w:tab/>
+        <w:t>Status</w:t>
+      </w:r>
+      <w:r>
+        <w:tab/>
+      </w:r>
+      <w:r>
+        <w:tab/>
+        <w:t>INT(1)</w:t>
+      </w:r>
+      <w:r>
+        <w:tab/>
+      </w:r>
+      <w:r>
+        <w:tab/>
+      </w:r>
+      <w:r>
+        <w:tab/>
+      </w:r>
+      <w:r>
+        <w:t>NOT NULL</w:t>
+      </w:r>
+      <w:r>
+        <w:tab/>
+      </w:r>
+      <w:r>
+        <w:tab/>
+      </w:r>
+      <w:r>
+        <w:tab/>
+      </w:r>
+      <w:r>
+        <w:tab/>
+        <w:t>,</w:t>
+      </w:r>
+    </w:p>
+    <w:p>
+      <w:r>
+        <w:tab/>
+        <w:t>CONSTRAINT</w:t>
+      </w:r>
+      <w:r>
+        <w:tab/>
+        <w:t>PK_USER</w:t>
+      </w:r>
+      <w:r>
+        <w:tab/>
+      </w:r>
+      <w:r>
+        <w:tab/>
+      </w:r>
+      <w:r>
+        <w:t xml:space="preserve">PRIMARY KEY </w:t>
+      </w:r>
+      <w:r>
+        <w:t>(QueryID)</w:t>
+      </w:r>
+      <w:r>
+        <w:tab/>
+      </w:r>
+      <w:r>
+        <w:tab/>
+      </w:r>
+      <w:r>
+        <w:tab/>
+      </w:r>
+      <w:r>
+        <w:t>,</w:t>
+      </w:r>
+    </w:p>
+    <w:p>
+      <w:r>
+        <w:tab/>
+        <w:t>CONSTRAINT</w:t>
+      </w:r>
+      <w:r>
+        <w:tab/>
+        <w:t>FK_QUERY_USER</w:t>
+      </w:r>
+      <w:r>
+        <w:tab/>
+      </w:r>
+      <w:r>
+        <w:t xml:space="preserve">FOREIGN KEY </w:t>
+      </w:r>
+      <w:r>
+        <w:t>(UserID) REFERENCES USER</w:t>
       </w:r>
     </w:p>
     <w:p>
@@ -5300,7 +5131,7 @@
     <w:p/>
     <w:p>
       <w:r>
-        <w:t>CREATE TABLE QUERY</w:t>
+        <w:t>CREATE TABLE RELEASEREQUEST</w:t>
       </w:r>
       <w:r>
         <w:tab/>
@@ -5310,38 +5141,27 @@
     <w:p>
       <w:r>
         <w:tab/>
-      </w:r>
-      <w:proofErr w:type="spellStart"/>
-      <w:r>
-        <w:t>QueryID</w:t>
-      </w:r>
-      <w:proofErr w:type="spellEnd"/>
-      <w:r>
-        <w:tab/>
-      </w:r>
-      <w:proofErr w:type="gramStart"/>
-      <w:r>
-        <w:t>INT(</w:t>
-      </w:r>
-      <w:proofErr w:type="gramEnd"/>
-      <w:r>
-        <w:t>11)</w:t>
-      </w:r>
-      <w:r>
-        <w:tab/>
-      </w:r>
-      <w:r>
-        <w:tab/>
-      </w:r>
-      <w:r>
-        <w:tab/>
-      </w:r>
-      <w:r>
+        <w:t>AgentID</w:t>
+      </w:r>
+      <w:r>
+        <w:tab/>
+      </w:r>
+      <w:r>
+        <w:tab/>
+        <w:t>VARCHAR(7)</w:t>
+      </w:r>
+      <w:r>
+        <w:tab/>
+      </w:r>
+      <w:r>
+        <w:tab/>
         <w:t>NOT NULL</w:t>
       </w:r>
       <w:r>
         <w:tab/>
-        <w:t>AUTO_INCREMENT</w:t>
+      </w:r>
+      <w:r>
+        <w:tab/>
       </w:r>
       <w:r>
         <w:tab/>
@@ -5351,28 +5171,14 @@
     <w:p>
       <w:r>
         <w:tab/>
-      </w:r>
-      <w:proofErr w:type="spellStart"/>
-      <w:r>
-        <w:t>UserID</w:t>
-      </w:r>
-      <w:proofErr w:type="spellEnd"/>
-      <w:r>
-        <w:tab/>
-      </w:r>
-      <w:r>
-        <w:tab/>
-      </w:r>
-      <w:proofErr w:type="gramStart"/>
-      <w:r>
-        <w:t>INT(</w:t>
-      </w:r>
-      <w:proofErr w:type="gramEnd"/>
-      <w:r>
-        <w:t>11)</w:t>
-      </w:r>
-      <w:r>
-        <w:tab/>
+        <w:t>RequestSentBy</w:t>
+      </w:r>
+      <w:r>
+        <w:tab/>
+      </w:r>
+      <w:r>
+        <w:tab/>
+        <w:t>VARCHAR(7)</w:t>
       </w:r>
       <w:r>
         <w:tab/>
@@ -5389,16 +5195,13 @@
       </w:r>
       <w:r>
         <w:tab/>
-      </w:r>
-      <w:r>
-        <w:tab/>
         <w:t>,</w:t>
       </w:r>
     </w:p>
     <w:p>
       <w:r>
         <w:tab/>
-        <w:t>Time</w:t>
+        <w:t>RequestDate</w:t>
       </w:r>
       <w:r>
         <w:tab/>
@@ -5422,40 +5225,24 @@
       </w:r>
       <w:r>
         <w:tab/>
-      </w:r>
-      <w:r>
-        <w:tab/>
         <w:t>,</w:t>
       </w:r>
     </w:p>
     <w:p>
       <w:r>
         <w:tab/>
-        <w:t>Location</w:t>
-      </w:r>
-      <w:r>
-        <w:tab/>
-      </w:r>
-      <w:proofErr w:type="gramStart"/>
-      <w:r>
-        <w:t>VARCHAR(</w:t>
-      </w:r>
-      <w:proofErr w:type="gramEnd"/>
-      <w:r>
-        <w:t>50)</w:t>
-      </w:r>
-      <w:r>
-        <w:tab/>
-      </w:r>
-      <w:r>
-        <w:tab/>
-        <w:t>NOT NULL</w:t>
-      </w:r>
-      <w:r>
-        <w:tab/>
-      </w:r>
-      <w:r>
-        <w:tab/>
+        <w:t>CONSTRAINT</w:t>
+      </w:r>
+      <w:r>
+        <w:tab/>
+        <w:t>PK_RELEASEREQUEST</w:t>
+      </w:r>
+      <w:r>
+        <w:tab/>
+      </w:r>
+      <w:r>
+        <w:tab/>
+        <w:t>PRIMARY KEY (AgentID)</w:t>
       </w:r>
       <w:r>
         <w:tab/>
@@ -5468,546 +5255,15 @@
     <w:p>
       <w:r>
         <w:tab/>
-        <w:t>Content</w:t>
-      </w:r>
-      <w:r>
-        <w:tab/>
-      </w:r>
-      <w:proofErr w:type="gramStart"/>
-      <w:r>
-        <w:t>VARCHAR(</w:t>
-      </w:r>
-      <w:proofErr w:type="gramEnd"/>
-      <w:r>
-        <w:t>250)</w:t>
-      </w:r>
-      <w:r>
-        <w:tab/>
-      </w:r>
-      <w:r>
-        <w:tab/>
-        <w:t>NOT NULL</w:t>
-      </w:r>
-      <w:r>
-        <w:tab/>
-      </w:r>
-      <w:r>
-        <w:tab/>
-      </w:r>
-      <w:r>
-        <w:tab/>
-      </w:r>
-      <w:r>
-        <w:tab/>
-        <w:t>,</w:t>
-      </w:r>
-    </w:p>
-    <w:p>
-      <w:r>
-        <w:tab/>
-        <w:t>Audio</w:t>
-      </w:r>
-      <w:r>
-        <w:tab/>
-      </w:r>
-      <w:r>
-        <w:tab/>
-      </w:r>
-      <w:proofErr w:type="gramStart"/>
-      <w:r>
-        <w:t>VARCHAR(</w:t>
-      </w:r>
-      <w:proofErr w:type="gramEnd"/>
-      <w:r>
-        <w:t>250)</w:t>
-      </w:r>
-      <w:r>
-        <w:tab/>
-      </w:r>
-      <w:r>
-        <w:tab/>
-      </w:r>
-      <w:r>
-        <w:tab/>
-      </w:r>
-      <w:r>
-        <w:tab/>
-      </w:r>
-      <w:r>
-        <w:tab/>
-      </w:r>
-      <w:r>
-        <w:tab/>
-      </w:r>
-      <w:r>
-        <w:tab/>
-        <w:t>,</w:t>
-      </w:r>
-    </w:p>
-    <w:p>
-      <w:r>
-        <w:tab/>
-        <w:t>Image</w:t>
-      </w:r>
-      <w:r>
-        <w:tab/>
-      </w:r>
-      <w:r>
-        <w:tab/>
-      </w:r>
-      <w:proofErr w:type="gramStart"/>
-      <w:r>
-        <w:t>VARCHAR(</w:t>
-      </w:r>
-      <w:proofErr w:type="gramEnd"/>
-      <w:r>
-        <w:t>250)</w:t>
-      </w:r>
-      <w:r>
-        <w:tab/>
-      </w:r>
-      <w:r>
-        <w:tab/>
-      </w:r>
-      <w:r>
-        <w:tab/>
-      </w:r>
-      <w:r>
-        <w:tab/>
-      </w:r>
-      <w:r>
-        <w:tab/>
-      </w:r>
-      <w:r>
-        <w:tab/>
-      </w:r>
-      <w:r>
-        <w:tab/>
-        <w:t>,</w:t>
-      </w:r>
-    </w:p>
-    <w:p>
-      <w:r>
-        <w:tab/>
-        <w:t>Answer</w:t>
-      </w:r>
-      <w:r>
-        <w:tab/>
-      </w:r>
-      <w:r>
-        <w:tab/>
-      </w:r>
-      <w:proofErr w:type="gramStart"/>
-      <w:r>
-        <w:t>VARCHAR(</w:t>
-      </w:r>
-      <w:proofErr w:type="gramEnd"/>
-      <w:r>
-        <w:t>250)</w:t>
-      </w:r>
-      <w:r>
-        <w:tab/>
-      </w:r>
-      <w:r>
-        <w:tab/>
-      </w:r>
-      <w:r>
-        <w:tab/>
-      </w:r>
-      <w:r>
-        <w:tab/>
-      </w:r>
-      <w:r>
-        <w:tab/>
-      </w:r>
-      <w:r>
-        <w:tab/>
-      </w:r>
-      <w:r>
-        <w:tab/>
-        <w:t>,</w:t>
-      </w:r>
-    </w:p>
-    <w:p>
-      <w:r>
-        <w:tab/>
-      </w:r>
-      <w:proofErr w:type="spellStart"/>
-      <w:r>
-        <w:t>AssignedTo</w:t>
-      </w:r>
-      <w:proofErr w:type="spellEnd"/>
-      <w:r>
-        <w:tab/>
-      </w:r>
-      <w:proofErr w:type="gramStart"/>
-      <w:r>
-        <w:t>INT(</w:t>
-      </w:r>
-      <w:proofErr w:type="gramEnd"/>
-      <w:r>
-        <w:t>11)</w:t>
-      </w:r>
-      <w:r>
-        <w:tab/>
-      </w:r>
-      <w:r>
-        <w:tab/>
-      </w:r>
-      <w:r>
-        <w:tab/>
-      </w:r>
-      <w:r>
-        <w:tab/>
-      </w:r>
-      <w:r>
-        <w:tab/>
-      </w:r>
-      <w:r>
-        <w:tab/>
-      </w:r>
-      <w:r>
-        <w:tab/>
-      </w:r>
-      <w:r>
-        <w:tab/>
-        <w:t>,</w:t>
-      </w:r>
-    </w:p>
-    <w:p>
-      <w:r>
-        <w:lastRenderedPageBreak/>
-        <w:tab/>
-      </w:r>
-      <w:proofErr w:type="spellStart"/>
-      <w:r>
-        <w:t>AnswerTime</w:t>
-      </w:r>
-      <w:proofErr w:type="spellEnd"/>
-      <w:r>
-        <w:tab/>
-        <w:t>DATETIME</w:t>
-      </w:r>
-      <w:r>
-        <w:tab/>
-      </w:r>
-      <w:r>
-        <w:tab/>
-      </w:r>
-      <w:r>
-        <w:tab/>
-      </w:r>
-      <w:r>
-        <w:tab/>
-      </w:r>
-      <w:r>
-        <w:tab/>
-      </w:r>
-      <w:r>
-        <w:tab/>
-      </w:r>
-      <w:r>
-        <w:tab/>
-        <w:t>,</w:t>
-      </w:r>
-    </w:p>
-    <w:p>
-      <w:r>
-        <w:tab/>
-        <w:t>Status</w:t>
-      </w:r>
-      <w:r>
-        <w:tab/>
-      </w:r>
-      <w:r>
-        <w:tab/>
-      </w:r>
-      <w:proofErr w:type="gramStart"/>
-      <w:r>
-        <w:t>INT(</w:t>
-      </w:r>
-      <w:proofErr w:type="gramEnd"/>
-      <w:r>
-        <w:t>1)</w:t>
-      </w:r>
-      <w:r>
-        <w:tab/>
-      </w:r>
-      <w:r>
-        <w:tab/>
-      </w:r>
-      <w:r>
-        <w:tab/>
-      </w:r>
-      <w:r>
-        <w:t>NOT NULL</w:t>
-      </w:r>
-      <w:r>
-        <w:tab/>
-      </w:r>
-      <w:r>
-        <w:tab/>
-      </w:r>
-      <w:r>
-        <w:tab/>
-      </w:r>
-      <w:r>
-        <w:tab/>
-        <w:t>,</w:t>
-      </w:r>
-    </w:p>
-    <w:p>
-      <w:r>
-        <w:tab/>
         <w:t>CONSTRAINT</w:t>
       </w:r>
       <w:r>
         <w:tab/>
-        <w:t>PK_USER</w:t>
-      </w:r>
-      <w:r>
-        <w:tab/>
-      </w:r>
-      <w:r>
-        <w:tab/>
-      </w:r>
-      <w:r>
-        <w:t xml:space="preserve">PRIMARY KEY </w:t>
-      </w:r>
-      <w:r>
-        <w:t>(</w:t>
-      </w:r>
-      <w:proofErr w:type="spellStart"/>
-      <w:r>
-        <w:t>QueryID</w:t>
-      </w:r>
-      <w:proofErr w:type="spellEnd"/>
-      <w:r>
-        <w:t>)</w:t>
-      </w:r>
-      <w:r>
-        <w:tab/>
-      </w:r>
-      <w:r>
-        <w:tab/>
-      </w:r>
-      <w:r>
-        <w:tab/>
-      </w:r>
-      <w:r>
-        <w:t>,</w:t>
-      </w:r>
-    </w:p>
-    <w:p>
-      <w:r>
-        <w:tab/>
-        <w:t>CONSTRAINT</w:t>
-      </w:r>
-      <w:r>
-        <w:tab/>
-        <w:t>FK_QUERY_USER</w:t>
-      </w:r>
-      <w:r>
-        <w:tab/>
-      </w:r>
-      <w:r>
-        <w:t xml:space="preserve">FOREIGN KEY </w:t>
-      </w:r>
-      <w:r>
-        <w:t>(</w:t>
-      </w:r>
-      <w:proofErr w:type="spellStart"/>
-      <w:r>
-        <w:t>UserID</w:t>
-      </w:r>
-      <w:proofErr w:type="spellEnd"/>
-      <w:r>
-        <w:t>) REFERENCES USER</w:t>
-      </w:r>
-    </w:p>
-    <w:p>
-      <w:r>
-        <w:t>);</w:t>
-      </w:r>
-    </w:p>
-    <w:p/>
-    <w:p>
-      <w:r>
-        <w:t>CREATE TABLE RELEASEREQUEST</w:t>
-      </w:r>
-      <w:r>
-        <w:tab/>
-        <w:t>(</w:t>
-      </w:r>
-    </w:p>
-    <w:p>
-      <w:r>
-        <w:tab/>
-      </w:r>
-      <w:proofErr w:type="spellStart"/>
-      <w:r>
-        <w:t>AgentID</w:t>
-      </w:r>
-      <w:proofErr w:type="spellEnd"/>
-      <w:r>
-        <w:tab/>
-      </w:r>
-      <w:r>
-        <w:tab/>
-      </w:r>
-      <w:proofErr w:type="gramStart"/>
-      <w:r>
-        <w:t>VARCHAR(</w:t>
-      </w:r>
-      <w:proofErr w:type="gramEnd"/>
-      <w:r>
-        <w:t>7)</w:t>
-      </w:r>
-      <w:r>
-        <w:tab/>
-      </w:r>
-      <w:r>
-        <w:tab/>
-        <w:t>NOT NULL</w:t>
-      </w:r>
-      <w:r>
-        <w:tab/>
-      </w:r>
-      <w:r>
-        <w:tab/>
-      </w:r>
-      <w:r>
-        <w:tab/>
-        <w:t>,</w:t>
-      </w:r>
-    </w:p>
-    <w:p>
-      <w:r>
-        <w:tab/>
-      </w:r>
-      <w:proofErr w:type="spellStart"/>
-      <w:r>
-        <w:t>RequestSentBy</w:t>
-      </w:r>
-      <w:proofErr w:type="spellEnd"/>
-      <w:r>
-        <w:tab/>
-      </w:r>
-      <w:r>
-        <w:tab/>
-      </w:r>
-      <w:proofErr w:type="gramStart"/>
-      <w:r>
-        <w:t>VARCHAR(</w:t>
-      </w:r>
-      <w:proofErr w:type="gramEnd"/>
-      <w:r>
-        <w:t>7)</w:t>
-      </w:r>
-      <w:r>
-        <w:tab/>
-      </w:r>
-      <w:r>
-        <w:tab/>
-        <w:t>NOT NULL</w:t>
-      </w:r>
-      <w:r>
-        <w:tab/>
-      </w:r>
-      <w:r>
-        <w:tab/>
-      </w:r>
-      <w:r>
-        <w:tab/>
-        <w:t>,</w:t>
-      </w:r>
-    </w:p>
-    <w:p>
-      <w:r>
-        <w:tab/>
-      </w:r>
-      <w:proofErr w:type="spellStart"/>
-      <w:r>
-        <w:t>RequestDate</w:t>
-      </w:r>
-      <w:proofErr w:type="spellEnd"/>
-      <w:r>
-        <w:tab/>
-      </w:r>
-      <w:r>
-        <w:tab/>
-        <w:t>DATETIME</w:t>
-      </w:r>
-      <w:r>
-        <w:tab/>
-      </w:r>
-      <w:r>
-        <w:tab/>
-        <w:t>NOT NULL</w:t>
-      </w:r>
-      <w:r>
-        <w:tab/>
-      </w:r>
-      <w:r>
-        <w:tab/>
-      </w:r>
-      <w:r>
-        <w:tab/>
-        <w:t>,</w:t>
-      </w:r>
-    </w:p>
-    <w:p>
-      <w:r>
-        <w:tab/>
-        <w:t>CONSTRAINT</w:t>
-      </w:r>
-      <w:r>
-        <w:tab/>
-        <w:t>PK_RELEASEREQUEST</w:t>
-      </w:r>
-      <w:r>
-        <w:tab/>
-      </w:r>
-      <w:r>
-        <w:tab/>
-        <w:t>PRIMARY KEY (</w:t>
-      </w:r>
-      <w:proofErr w:type="spellStart"/>
-      <w:r>
-        <w:t>AgentID</w:t>
-      </w:r>
-      <w:proofErr w:type="spellEnd"/>
-      <w:r>
-        <w:t>)</w:t>
-      </w:r>
-      <w:r>
-        <w:tab/>
-      </w:r>
-      <w:r>
-        <w:tab/>
-        <w:t>,</w:t>
-      </w:r>
-    </w:p>
-    <w:p>
-      <w:r>
-        <w:tab/>
-        <w:t>CONSTRAINT</w:t>
-      </w:r>
-      <w:r>
-        <w:tab/>
         <w:t>FK_RELEASEREQUEST_USER</w:t>
       </w:r>
       <w:r>
         <w:tab/>
-        <w:t>FOREIGN KEY (</w:t>
-      </w:r>
-      <w:proofErr w:type="spellStart"/>
-      <w:r>
-        <w:t>RequestSentBy</w:t>
-      </w:r>
-      <w:proofErr w:type="spellEnd"/>
-      <w:r>
-        <w:t>)</w:t>
+        <w:t>FOREIGN KEY (RequestSentBy)</w:t>
       </w:r>
     </w:p>
     <w:p>
@@ -6037,24 +5293,15 @@
       <w:pPr>
         <w:ind w:firstLine="720"/>
       </w:pPr>
-      <w:proofErr w:type="spellStart"/>
       <w:r>
         <w:t>AssignedTo</w:t>
       </w:r>
-      <w:proofErr w:type="spellEnd"/>
-      <w:r>
-        <w:tab/>
-      </w:r>
-      <w:r>
-        <w:tab/>
-      </w:r>
-      <w:proofErr w:type="gramStart"/>
-      <w:r>
-        <w:t>VARCHAR(</w:t>
-      </w:r>
-      <w:proofErr w:type="gramEnd"/>
-      <w:r>
-        <w:t>50)</w:t>
+      <w:r>
+        <w:tab/>
+      </w:r>
+      <w:r>
+        <w:tab/>
+        <w:t>VARCHAR(50)</w:t>
       </w:r>
       <w:r>
         <w:tab/>
@@ -6068,21 +5315,12 @@
       <w:pPr>
         <w:ind w:firstLine="720"/>
       </w:pPr>
-      <w:proofErr w:type="spellStart"/>
       <w:r>
         <w:t>NoOfAssignedUser</w:t>
       </w:r>
-      <w:proofErr w:type="spellEnd"/>
-      <w:r>
-        <w:tab/>
-      </w:r>
-      <w:proofErr w:type="gramStart"/>
-      <w:r>
-        <w:t>BIGINT(</w:t>
-      </w:r>
-      <w:proofErr w:type="gramEnd"/>
-      <w:r>
-        <w:t>21)</w:t>
+      <w:r>
+        <w:tab/>
+        <w:t>BIGINT(21)</w:t>
       </w:r>
     </w:p>
     <w:p>
@@ -6104,27 +5342,18 @@
       <w:pPr>
         <w:ind w:firstLine="720"/>
       </w:pPr>
-      <w:proofErr w:type="spellStart"/>
       <w:r>
         <w:t>UserID</w:t>
       </w:r>
-      <w:proofErr w:type="spellEnd"/>
-      <w:r>
-        <w:tab/>
-      </w:r>
-      <w:r>
-        <w:tab/>
-      </w:r>
-      <w:r>
-        <w:tab/>
-      </w:r>
-      <w:proofErr w:type="gramStart"/>
-      <w:r>
-        <w:t>INT(</w:t>
-      </w:r>
-      <w:proofErr w:type="gramEnd"/>
-      <w:r>
-        <w:t>11)</w:t>
+      <w:r>
+        <w:tab/>
+      </w:r>
+      <w:r>
+        <w:tab/>
+      </w:r>
+      <w:r>
+        <w:tab/>
+        <w:t>INT(11)</w:t>
       </w:r>
       <w:r>
         <w:tab/>
@@ -6141,24 +5370,15 @@
       <w:pPr>
         <w:ind w:firstLine="720"/>
       </w:pPr>
-      <w:proofErr w:type="spellStart"/>
       <w:r>
         <w:t>AssignedTo</w:t>
       </w:r>
-      <w:proofErr w:type="spellEnd"/>
-      <w:r>
-        <w:tab/>
-      </w:r>
-      <w:r>
-        <w:tab/>
-      </w:r>
-      <w:proofErr w:type="gramStart"/>
-      <w:r>
-        <w:t>VARCHAR(</w:t>
-      </w:r>
-      <w:proofErr w:type="gramEnd"/>
-      <w:r>
-        <w:t>50)</w:t>
+      <w:r>
+        <w:tab/>
+      </w:r>
+      <w:r>
+        <w:tab/>
+        <w:t>VARCHAR(50)</w:t>
       </w:r>
     </w:p>
     <w:p>
@@ -6172,103 +5392,10 @@
         <w:t xml:space="preserve">CREATE </w:t>
       </w:r>
       <w:r>
-        <w:t>VIEW `</w:t>
-      </w:r>
-      <w:proofErr w:type="spellStart"/>
-      <w:r>
-        <w:t>multiuserholder</w:t>
-      </w:r>
-      <w:proofErr w:type="spellEnd"/>
-      <w:r>
-        <w:t xml:space="preserve">` AS </w:t>
-      </w:r>
-      <w:r>
-        <w:t>select `</w:t>
-      </w:r>
-      <w:proofErr w:type="spellStart"/>
-      <w:r>
-        <w:t>woptable</w:t>
-      </w:r>
-      <w:proofErr w:type="spellEnd"/>
-      <w:r>
-        <w:t>`</w:t>
-      </w:r>
-      <w:proofErr w:type="gramStart"/>
-      <w:r>
-        <w:t>.`</w:t>
-      </w:r>
-      <w:proofErr w:type="spellStart"/>
-      <w:proofErr w:type="gramEnd"/>
-      <w:r>
-        <w:t>assignedto</w:t>
-      </w:r>
-      <w:proofErr w:type="spellEnd"/>
-      <w:r>
-        <w:t>` AS `</w:t>
-      </w:r>
-      <w:proofErr w:type="spellStart"/>
-      <w:r>
-        <w:t>assignedto</w:t>
-      </w:r>
-      <w:proofErr w:type="spellEnd"/>
-      <w:r>
-        <w:t>`,count(`</w:t>
-      </w:r>
-      <w:proofErr w:type="spellStart"/>
-      <w:r>
-        <w:t>woptable</w:t>
-      </w:r>
-      <w:proofErr w:type="spellEnd"/>
-      <w:r>
-        <w:t>`.`</w:t>
-      </w:r>
-      <w:proofErr w:type="spellStart"/>
-      <w:r>
-        <w:t>assignedto</w:t>
-      </w:r>
-      <w:proofErr w:type="spellEnd"/>
-      <w:r>
-        <w:t>`) AS `</w:t>
-      </w:r>
-      <w:proofErr w:type="spellStart"/>
-      <w:r>
-        <w:t>noofassigneduser</w:t>
-      </w:r>
-      <w:proofErr w:type="spellEnd"/>
-      <w:r>
-        <w:t>` from `</w:t>
-      </w:r>
-      <w:proofErr w:type="spellStart"/>
-      <w:r>
-        <w:t>woptable</w:t>
-      </w:r>
-      <w:proofErr w:type="spellEnd"/>
-      <w:r>
-        <w:t>` group by `</w:t>
-      </w:r>
-      <w:proofErr w:type="spellStart"/>
-      <w:r>
-        <w:t>woptable</w:t>
-      </w:r>
-      <w:proofErr w:type="spellEnd"/>
-      <w:r>
-        <w:t>`.`</w:t>
-      </w:r>
-      <w:proofErr w:type="spellStart"/>
-      <w:r>
-        <w:t>assignedto</w:t>
-      </w:r>
-      <w:proofErr w:type="spellEnd"/>
-      <w:r>
-        <w:t>` having (`</w:t>
-      </w:r>
-      <w:proofErr w:type="spellStart"/>
-      <w:r>
-        <w:t>noofassigneduser</w:t>
-      </w:r>
-      <w:proofErr w:type="spellEnd"/>
-      <w:r>
-        <w:t>` &gt; 1) ;</w:t>
+        <w:t xml:space="preserve">VIEW `multiuserholder` AS </w:t>
+      </w:r>
+      <w:r>
+        <w:t>select `woptable`.`assignedto` AS `assignedto`,count(`woptable`.`assignedto`) AS `noofassigneduser` from `woptable` group by `woptable`.`assignedto` having (`noofassigneduser` &gt; 1) ;</w:t>
       </w:r>
     </w:p>
     <w:p/>
@@ -6277,58 +5404,10 @@
         <w:t xml:space="preserve">CREATE </w:t>
       </w:r>
       <w:r>
-        <w:t>VIEW `</w:t>
-      </w:r>
-      <w:proofErr w:type="spellStart"/>
-      <w:r>
-        <w:t>woptable</w:t>
-      </w:r>
-      <w:proofErr w:type="spellEnd"/>
-      <w:r>
-        <w:t xml:space="preserve">` AS </w:t>
-      </w:r>
-      <w:r>
-        <w:t>select distinct `query`.`</w:t>
-      </w:r>
-      <w:proofErr w:type="spellStart"/>
-      <w:r>
-        <w:t>userid</w:t>
-      </w:r>
-      <w:proofErr w:type="spellEnd"/>
-      <w:r>
-        <w:t>` AS `</w:t>
-      </w:r>
-      <w:proofErr w:type="spellStart"/>
-      <w:r>
-        <w:t>userid</w:t>
-      </w:r>
-      <w:proofErr w:type="spellEnd"/>
-      <w:r>
-        <w:t>`,`query`.`</w:t>
-      </w:r>
-      <w:proofErr w:type="spellStart"/>
-      <w:r>
-        <w:t>assignedto</w:t>
-      </w:r>
-      <w:proofErr w:type="spellEnd"/>
-      <w:r>
-        <w:t>` AS `</w:t>
-      </w:r>
-      <w:proofErr w:type="spellStart"/>
-      <w:r>
-        <w:t>assignedto</w:t>
-      </w:r>
-      <w:proofErr w:type="spellEnd"/>
-      <w:r>
-        <w:t>` from `query` where (`</w:t>
-      </w:r>
-      <w:proofErr w:type="spellStart"/>
-      <w:r>
-        <w:t>query`.`status</w:t>
-      </w:r>
-      <w:proofErr w:type="spellEnd"/>
-      <w:r>
-        <w:t>` = 1) ;</w:t>
+        <w:t xml:space="preserve">VIEW `woptable` AS </w:t>
+      </w:r>
+      <w:r>
+        <w:t>select distinct `query`.`userid` AS `userid`,`query`.`assignedto` AS `assignedto` from `query` where (`query`.`status` = 1) ;</w:t>
       </w:r>
     </w:p>
     <w:p/>
@@ -6373,7 +5452,7 @@
           <v:shape id="_x0000_i1026" type="#_x0000_t75" style="width:355.5pt;height:650.25pt" o:ole="">
             <v:imagedata r:id="rId16" o:title=""/>
           </v:shape>
-          <o:OLEObject Type="Embed" ProgID="Visio.Drawing.15" ShapeID="_x0000_i1026" DrawAspect="Content" ObjectID="_1524039274" r:id="rId17"/>
+          <o:OLEObject Type="Embed" ProgID="Visio.Drawing.15" ShapeID="_x0000_i1026" DrawAspect="Content" ObjectID="_1524296075" r:id="rId17"/>
         </w:object>
       </w:r>
       <w:r>
@@ -6775,41 +5854,13 @@
                 <w:lang w:eastAsia="en-AU"/>
               </w:rPr>
             </w:pPr>
-            <w:proofErr w:type="spellStart"/>
-            <w:r>
-              <w:rPr>
-                <w:rFonts w:ascii="Calibri" w:eastAsia="Times New Roman" w:hAnsi="Calibri" w:cs="Times New Roman"/>
-                <w:color w:val="000000"/>
-                <w:lang w:eastAsia="en-AU"/>
-              </w:rPr>
-              <w:t>QueryID</w:t>
-            </w:r>
-            <w:proofErr w:type="spellEnd"/>
-            <w:r>
-              <w:rPr>
-                <w:rFonts w:ascii="Calibri" w:eastAsia="Times New Roman" w:hAnsi="Calibri" w:cs="Times New Roman"/>
-                <w:color w:val="000000"/>
-                <w:lang w:eastAsia="en-AU"/>
-              </w:rPr>
-              <w:t xml:space="preserve">, </w:t>
-            </w:r>
-            <w:proofErr w:type="spellStart"/>
-            <w:r>
-              <w:rPr>
-                <w:rFonts w:ascii="Calibri" w:eastAsia="Times New Roman" w:hAnsi="Calibri" w:cs="Times New Roman"/>
-                <w:color w:val="000000"/>
-                <w:lang w:eastAsia="en-AU"/>
-              </w:rPr>
-              <w:t>UserID</w:t>
-            </w:r>
-            <w:proofErr w:type="spellEnd"/>
-            <w:r>
-              <w:rPr>
-                <w:rFonts w:ascii="Calibri" w:eastAsia="Times New Roman" w:hAnsi="Calibri" w:cs="Times New Roman"/>
-                <w:color w:val="000000"/>
-                <w:lang w:eastAsia="en-AU"/>
-              </w:rPr>
-              <w:t>, Time, Location, Content</w:t>
+            <w:r>
+              <w:rPr>
+                <w:rFonts w:ascii="Calibri" w:eastAsia="Times New Roman" w:hAnsi="Calibri" w:cs="Times New Roman"/>
+                <w:color w:val="000000"/>
+                <w:lang w:eastAsia="en-AU"/>
+              </w:rPr>
+              <w:t>QueryID, UserID, Time, Location, Content</w:t>
             </w:r>
           </w:p>
         </w:tc>
@@ -7039,41 +6090,13 @@
                 <w:lang w:eastAsia="en-AU"/>
               </w:rPr>
             </w:pPr>
-            <w:proofErr w:type="spellStart"/>
-            <w:r>
-              <w:rPr>
-                <w:rFonts w:ascii="Calibri" w:eastAsia="Times New Roman" w:hAnsi="Calibri" w:cs="Times New Roman"/>
-                <w:color w:val="000000"/>
-                <w:lang w:eastAsia="en-AU"/>
-              </w:rPr>
-              <w:t>QueryID</w:t>
-            </w:r>
-            <w:proofErr w:type="spellEnd"/>
-            <w:r>
-              <w:rPr>
-                <w:rFonts w:ascii="Calibri" w:eastAsia="Times New Roman" w:hAnsi="Calibri" w:cs="Times New Roman"/>
-                <w:color w:val="000000"/>
-                <w:lang w:eastAsia="en-AU"/>
-              </w:rPr>
-              <w:t xml:space="preserve">, </w:t>
-            </w:r>
-            <w:proofErr w:type="spellStart"/>
-            <w:r>
-              <w:rPr>
-                <w:rFonts w:ascii="Calibri" w:eastAsia="Times New Roman" w:hAnsi="Calibri" w:cs="Times New Roman"/>
-                <w:color w:val="000000"/>
-                <w:lang w:eastAsia="en-AU"/>
-              </w:rPr>
-              <w:t>UserID</w:t>
-            </w:r>
-            <w:proofErr w:type="spellEnd"/>
-            <w:r>
-              <w:rPr>
-                <w:rFonts w:ascii="Calibri" w:eastAsia="Times New Roman" w:hAnsi="Calibri" w:cs="Times New Roman"/>
-                <w:color w:val="000000"/>
-                <w:lang w:eastAsia="en-AU"/>
-              </w:rPr>
-              <w:t>, Time, Location, Content</w:t>
+            <w:r>
+              <w:rPr>
+                <w:rFonts w:ascii="Calibri" w:eastAsia="Times New Roman" w:hAnsi="Calibri" w:cs="Times New Roman"/>
+                <w:color w:val="000000"/>
+                <w:lang w:eastAsia="en-AU"/>
+              </w:rPr>
+              <w:t>QueryID, UserID, Time, Location, Content</w:t>
             </w:r>
           </w:p>
         </w:tc>
@@ -7402,41 +6425,13 @@
                 <w:lang w:eastAsia="en-AU"/>
               </w:rPr>
             </w:pPr>
-            <w:proofErr w:type="spellStart"/>
-            <w:r>
-              <w:rPr>
-                <w:rFonts w:ascii="Calibri" w:eastAsia="Times New Roman" w:hAnsi="Calibri" w:cs="Times New Roman"/>
-                <w:color w:val="000000"/>
-                <w:lang w:eastAsia="en-AU"/>
-              </w:rPr>
-              <w:t>UserID</w:t>
-            </w:r>
-            <w:proofErr w:type="spellEnd"/>
-            <w:r>
-              <w:rPr>
-                <w:rFonts w:ascii="Calibri" w:eastAsia="Times New Roman" w:hAnsi="Calibri" w:cs="Times New Roman"/>
-                <w:color w:val="000000"/>
-                <w:lang w:eastAsia="en-AU"/>
-              </w:rPr>
-              <w:t xml:space="preserve">, </w:t>
-            </w:r>
-            <w:proofErr w:type="spellStart"/>
-            <w:r>
-              <w:rPr>
-                <w:rFonts w:ascii="Calibri" w:eastAsia="Times New Roman" w:hAnsi="Calibri" w:cs="Times New Roman"/>
-                <w:color w:val="000000"/>
-                <w:lang w:eastAsia="en-AU"/>
-              </w:rPr>
-              <w:t>AssignedTo</w:t>
-            </w:r>
-            <w:proofErr w:type="spellEnd"/>
-            <w:r>
-              <w:rPr>
-                <w:rFonts w:ascii="Calibri" w:eastAsia="Times New Roman" w:hAnsi="Calibri" w:cs="Times New Roman"/>
-                <w:color w:val="000000"/>
-                <w:lang w:eastAsia="en-AU"/>
-              </w:rPr>
-              <w:t>, Status</w:t>
+            <w:r>
+              <w:rPr>
+                <w:rFonts w:ascii="Calibri" w:eastAsia="Times New Roman" w:hAnsi="Calibri" w:cs="Times New Roman"/>
+                <w:color w:val="000000"/>
+                <w:lang w:eastAsia="en-AU"/>
+              </w:rPr>
+              <w:t>UserID, AssignedTo, Status</w:t>
             </w:r>
           </w:p>
         </w:tc>
@@ -7666,23 +6661,13 @@
                 <w:lang w:eastAsia="en-AU"/>
               </w:rPr>
             </w:pPr>
-            <w:proofErr w:type="spellStart"/>
-            <w:r>
-              <w:rPr>
-                <w:rFonts w:ascii="Calibri" w:eastAsia="Times New Roman" w:hAnsi="Calibri" w:cs="Times New Roman"/>
-                <w:color w:val="000000"/>
-                <w:lang w:eastAsia="en-AU"/>
-              </w:rPr>
-              <w:t>UserID</w:t>
-            </w:r>
-            <w:proofErr w:type="spellEnd"/>
-            <w:r>
-              <w:rPr>
-                <w:rFonts w:ascii="Calibri" w:eastAsia="Times New Roman" w:hAnsi="Calibri" w:cs="Times New Roman"/>
-                <w:color w:val="000000"/>
-                <w:lang w:eastAsia="en-AU"/>
-              </w:rPr>
-              <w:t>, Query content</w:t>
+            <w:r>
+              <w:rPr>
+                <w:rFonts w:ascii="Calibri" w:eastAsia="Times New Roman" w:hAnsi="Calibri" w:cs="Times New Roman"/>
+                <w:color w:val="000000"/>
+                <w:lang w:eastAsia="en-AU"/>
+              </w:rPr>
+              <w:t>UserID, Query content</w:t>
             </w:r>
           </w:p>
         </w:tc>
@@ -8384,7 +7369,6 @@
                 <w:lang w:eastAsia="en-AU"/>
               </w:rPr>
             </w:pPr>
-            <w:proofErr w:type="spellStart"/>
             <w:r>
               <w:rPr>
                 <w:rFonts w:ascii="Calibri" w:eastAsia="Times New Roman" w:hAnsi="Calibri" w:cs="Times New Roman"/>
@@ -8393,7 +7377,6 @@
               </w:rPr>
               <w:t>AgentID</w:t>
             </w:r>
-            <w:proofErr w:type="spellEnd"/>
           </w:p>
         </w:tc>
         <w:tc>
@@ -8487,13 +7470,8 @@
     </w:p>
     <w:p>
       <w:r>
-        <w:t xml:space="preserve">Password: </w:t>
-      </w:r>
-      <w:proofErr w:type="spellStart"/>
-      <w:r>
-        <w:t>emmaproject</w:t>
-      </w:r>
-      <w:proofErr w:type="spellEnd"/>
+        <w:t>Password: emmaproject</w:t>
+      </w:r>
     </w:p>
     <w:p>
       <w:r>
@@ -8530,13 +7508,8 @@
         <w:pStyle w:val="Heading2"/>
       </w:pPr>
       <w:bookmarkStart w:id="27" w:name="_Toc450296595"/>
-      <w:proofErr w:type="spellStart"/>
-      <w:r>
-        <w:t>WinSCP</w:t>
-      </w:r>
-      <w:proofErr w:type="spellEnd"/>
-      <w:r>
-        <w:t xml:space="preserve"> Credentials</w:t>
+      <w:r>
+        <w:t>WinSCP Credentials</w:t>
       </w:r>
       <w:bookmarkEnd w:id="27"/>
     </w:p>
@@ -8562,16 +7535,11 @@
     </w:p>
     <w:p>
       <w:r>
-        <w:t>Port number</w:t>
-      </w:r>
-      <w:proofErr w:type="gramStart"/>
-      <w:r>
-        <w:t>:</w:t>
+        <w:t>Port number:</w:t>
       </w:r>
       <w:r>
         <w:t>22</w:t>
       </w:r>
-      <w:proofErr w:type="gramEnd"/>
     </w:p>
     <w:p>
       <w:r>
@@ -8584,15 +7552,7 @@
     <w:p/>
     <w:p>
       <w:r>
-        <w:t xml:space="preserve">In lieu of a password, an AWS private key file was used to authenticate this account.  To utilise this file, on the </w:t>
-      </w:r>
-      <w:proofErr w:type="spellStart"/>
-      <w:r>
-        <w:t>WinSCP</w:t>
-      </w:r>
-      <w:proofErr w:type="spellEnd"/>
-      <w:r>
-        <w:t xml:space="preserve"> Login screen below </w:t>
+        <w:t xml:space="preserve">In lieu of a password, an AWS private key file was used to authenticate this account.  To utilise this file, on the WinSCP Login screen below </w:t>
       </w:r>
       <w:r>
         <w:t xml:space="preserve">the User name, </w:t>
@@ -8628,13 +7588,8 @@
         <w:t xml:space="preserve"> file field and locate the</w:t>
       </w:r>
       <w:r>
-        <w:t xml:space="preserve"> </w:t>
-      </w:r>
-      <w:proofErr w:type="spellStart"/>
-      <w:r>
-        <w:t>emma.ppk</w:t>
-      </w:r>
-      <w:proofErr w:type="spellEnd"/>
+        <w:t xml:space="preserve"> emma.ppk</w:t>
+      </w:r>
       <w:r>
         <w:t xml:space="preserve"> file.</w:t>
       </w:r>
@@ -8646,35 +7601,14 @@
       </w:pPr>
       <w:bookmarkStart w:id="28" w:name="_Toc450296596"/>
       <w:r>
-        <w:t xml:space="preserve">Emma Database through </w:t>
-      </w:r>
-      <w:proofErr w:type="spellStart"/>
-      <w:r>
-        <w:t>phpMyAdmin</w:t>
+        <w:t>Emma Database through phpMyAdmin</w:t>
       </w:r>
       <w:bookmarkEnd w:id="28"/>
-      <w:proofErr w:type="spellEnd"/>
     </w:p>
     <w:p/>
     <w:p>
       <w:r>
-        <w:t xml:space="preserve">Before accessing </w:t>
-      </w:r>
-      <w:proofErr w:type="spellStart"/>
-      <w:r>
-        <w:t>phpMyAdmin</w:t>
-      </w:r>
-      <w:proofErr w:type="spellEnd"/>
-      <w:r>
-        <w:t xml:space="preserve">, please add your local IP address to the </w:t>
-      </w:r>
-      <w:proofErr w:type="spellStart"/>
-      <w:r>
-        <w:t>phpMyAdmin</w:t>
-      </w:r>
-      <w:proofErr w:type="spellEnd"/>
-      <w:r>
-        <w:t xml:space="preserve"> configuration by following the LAMP tutorial in the Web Portal Set Up section.</w:t>
+        <w:t>Before accessing phpMyAdmin, please add your local IP address to the phpMyAdmin configuration by following the LAMP tutorial in the Web Portal Set Up section.</w:t>
       </w:r>
     </w:p>
     <w:p>
@@ -8766,31 +7700,14 @@
       </w:r>
     </w:p>
     <w:p>
-      <w:proofErr w:type="spellStart"/>
-      <w:r>
-        <w:t>Pwd</w:t>
-      </w:r>
-      <w:proofErr w:type="spellEnd"/>
-      <w:r>
-        <w:t>: emmaswin123</w:t>
-      </w:r>
-    </w:p>
-    <w:p>
-      <w:proofErr w:type="spellStart"/>
-      <w:r>
-        <w:t>Sql_db</w:t>
-      </w:r>
-      <w:proofErr w:type="spellEnd"/>
-      <w:r>
-        <w:t xml:space="preserve">: </w:t>
-      </w:r>
-      <w:proofErr w:type="spellStart"/>
-      <w:proofErr w:type="gramStart"/>
-      <w:r>
-        <w:t>emma</w:t>
-      </w:r>
-      <w:proofErr w:type="spellEnd"/>
-      <w:proofErr w:type="gramEnd"/>
+      <w:r>
+        <w:t>Pwd: emmaswin123</w:t>
+      </w:r>
+    </w:p>
+    <w:p>
+      <w:r>
+        <w:t>Sql_db: emma</w:t>
+      </w:r>
     </w:p>
     <w:sectPr>
       <w:pgSz w:w="11906" w:h="16838"/>
@@ -8805,7 +7722,7 @@
 </file>
 
 <file path=word/styles.xml><?xml version="1.0" encoding="utf-8"?>
-<w:styles xmlns:mc="http://schemas.openxmlformats.org/markup-compatibility/2006" xmlns:r="http://schemas.openxmlformats.org/officeDocument/2006/relationships" xmlns:w="http://schemas.openxmlformats.org/wordprocessingml/2006/main" xmlns:w14="http://schemas.microsoft.com/office/word/2010/wordml" xmlns:w15="http://schemas.microsoft.com/office/word/2012/wordml" mc:Ignorable="w14 w15">
+<w:styles xmlns:mc="http://schemas.openxmlformats.org/markup-compatibility/2006" xmlns:r="http://schemas.openxmlformats.org/officeDocument/2006/relationships" xmlns:w="http://schemas.openxmlformats.org/wordprocessingml/2006/main" xmlns:w14="http://schemas.microsoft.com/office/word/2010/wordml" xmlns:w15="http://schemas.microsoft.com/office/word/2012/wordml" xmlns:w16se="http://schemas.microsoft.com/office/word/2015/wordml/symex" mc:Ignorable="w14 w15 w16se">
   <w:docDefaults>
     <w:rPrDefault>
       <w:rPr>
@@ -9748,7 +8665,7 @@
 </file>
 
 <file path=customXml/itemProps2.xml><?xml version="1.0" encoding="utf-8"?>
-<ds:datastoreItem xmlns:ds="http://schemas.openxmlformats.org/officeDocument/2006/customXml" ds:itemID="{BA684A1E-56CF-4650-BFA5-CE718608007E}">
+<ds:datastoreItem xmlns:ds="http://schemas.openxmlformats.org/officeDocument/2006/customXml" ds:itemID="{847BCFF0-E98A-4325-83A3-AFE4E5E0CFF2}">
   <ds:schemaRefs>
     <ds:schemaRef ds:uri="http://schemas.openxmlformats.org/officeDocument/2006/bibliography"/>
   </ds:schemaRefs>

</xml_diff>

<commit_message>
Get push notification working, make sure new queries are assigned if existing assigned queries
</commit_message>
<xml_diff>
--- a/emma/documentation/Technical Manual.docx
+++ b/emma/documentation/Technical Manual.docx
@@ -3212,12 +3212,7 @@
     </w:p>
     <w:p>
       <w:r>
-        <w:t>This script checks for a username session variable and triggers an alert in the main.js file if the main.html page has been loaded without an agent logging into the system a</w:t>
-      </w:r>
-      <w:bookmarkStart w:id="6" w:name="_GoBack"/>
-      <w:bookmarkEnd w:id="6"/>
-      <w:r>
-        <w:t>nd redirects them to the index.php login page.</w:t>
+        <w:t>This script checks for a username session variable and triggers an alert in the main.js file if the main.html page has been loaded without an agent logging into the system and redirects them to the index.php login page.</w:t>
       </w:r>
     </w:p>
     <w:p/>
@@ -3225,11 +3220,11 @@
       <w:pPr>
         <w:pStyle w:val="Heading3"/>
       </w:pPr>
-      <w:bookmarkStart w:id="7" w:name="_Toc450296575"/>
+      <w:bookmarkStart w:id="6" w:name="_Toc450296575"/>
       <w:r>
         <w:t>CSS sub-folder</w:t>
       </w:r>
-      <w:bookmarkEnd w:id="7"/>
+      <w:bookmarkEnd w:id="6"/>
     </w:p>
     <w:p>
       <w:pPr>
@@ -3266,11 +3261,11 @@
       <w:pPr>
         <w:pStyle w:val="Heading3"/>
       </w:pPr>
-      <w:bookmarkStart w:id="8" w:name="_Toc450296576"/>
+      <w:bookmarkStart w:id="7" w:name="_Toc450296576"/>
       <w:r>
         <w:t>JS sub-folder</w:t>
       </w:r>
-      <w:bookmarkEnd w:id="8"/>
+      <w:bookmarkEnd w:id="7"/>
     </w:p>
     <w:p>
       <w:pPr>
@@ -3337,7 +3332,7 @@
       <w:pPr>
         <w:pStyle w:val="Heading2"/>
       </w:pPr>
-      <w:bookmarkStart w:id="9" w:name="_Toc450296577"/>
+      <w:bookmarkStart w:id="8" w:name="_Toc450296577"/>
       <w:r>
         <w:lastRenderedPageBreak/>
         <w:t xml:space="preserve">User_query </w:t>
@@ -3348,7 +3343,7 @@
       <w:r>
         <w:t>folder</w:t>
       </w:r>
-      <w:bookmarkEnd w:id="9"/>
+      <w:bookmarkEnd w:id="8"/>
     </w:p>
     <w:p>
       <w:r>
@@ -3617,7 +3612,7 @@
       <w:pPr>
         <w:pStyle w:val="Heading2"/>
       </w:pPr>
-      <w:bookmarkStart w:id="10" w:name="_Toc450296578"/>
+      <w:bookmarkStart w:id="9" w:name="_Toc450296578"/>
       <w:r>
         <w:lastRenderedPageBreak/>
         <w:t xml:space="preserve">User_profile </w:t>
@@ -3628,7 +3623,7 @@
       <w:r>
         <w:t>folder</w:t>
       </w:r>
-      <w:bookmarkEnd w:id="10"/>
+      <w:bookmarkEnd w:id="9"/>
     </w:p>
     <w:p>
       <w:r>
@@ -3686,7 +3681,7 @@
       <w:pPr>
         <w:pStyle w:val="Heading2"/>
       </w:pPr>
-      <w:bookmarkStart w:id="11" w:name="_Toc450296579"/>
+      <w:bookmarkStart w:id="10" w:name="_Toc450296579"/>
       <w:r>
         <w:t xml:space="preserve">Documentation </w:t>
       </w:r>
@@ -3696,7 +3691,7 @@
       <w:r>
         <w:t>folder</w:t>
       </w:r>
-      <w:bookmarkEnd w:id="11"/>
+      <w:bookmarkEnd w:id="10"/>
     </w:p>
     <w:p>
       <w:pPr>
@@ -3892,23 +3887,23 @@
       <w:pPr>
         <w:pStyle w:val="Heading1"/>
       </w:pPr>
-      <w:bookmarkStart w:id="12" w:name="_Toc450296580"/>
+      <w:bookmarkStart w:id="11" w:name="_Toc450296580"/>
       <w:r>
         <w:lastRenderedPageBreak/>
         <w:t>Query Queue Logic</w:t>
       </w:r>
-      <w:bookmarkEnd w:id="12"/>
+      <w:bookmarkEnd w:id="11"/>
     </w:p>
     <w:p/>
     <w:p>
       <w:pPr>
         <w:pStyle w:val="Heading2"/>
       </w:pPr>
-      <w:bookmarkStart w:id="13" w:name="_Toc450296581"/>
+      <w:bookmarkStart w:id="12" w:name="_Toc450296581"/>
       <w:r>
         <w:t>Query Status Values</w:t>
       </w:r>
-      <w:bookmarkEnd w:id="13"/>
+      <w:bookmarkEnd w:id="12"/>
     </w:p>
     <w:p>
       <w:r>
@@ -3944,11 +3939,11 @@
       <w:pPr>
         <w:pStyle w:val="Heading2"/>
       </w:pPr>
-      <w:bookmarkStart w:id="14" w:name="_Toc450296582"/>
+      <w:bookmarkStart w:id="13" w:name="_Toc450296582"/>
       <w:r>
         <w:t>New Queries</w:t>
       </w:r>
-      <w:bookmarkEnd w:id="14"/>
+      <w:bookmarkEnd w:id="13"/>
     </w:p>
     <w:p>
       <w:r>
@@ -4039,11 +4034,11 @@
       <w:pPr>
         <w:pStyle w:val="Heading2"/>
       </w:pPr>
-      <w:bookmarkStart w:id="15" w:name="_Toc450296583"/>
+      <w:bookmarkStart w:id="14" w:name="_Toc450296583"/>
       <w:r>
         <w:t>Changing the Query Status</w:t>
       </w:r>
-      <w:bookmarkEnd w:id="15"/>
+      <w:bookmarkEnd w:id="14"/>
     </w:p>
     <w:p>
       <w:r>
@@ -4167,11 +4162,11 @@
       <w:pPr>
         <w:pStyle w:val="Heading2"/>
       </w:pPr>
-      <w:bookmarkStart w:id="16" w:name="_Toc450296584"/>
+      <w:bookmarkStart w:id="15" w:name="_Toc450296584"/>
       <w:r>
         <w:t>Query Lifecycle</w:t>
       </w:r>
-      <w:bookmarkEnd w:id="16"/>
+      <w:bookmarkEnd w:id="15"/>
     </w:p>
     <w:p>
       <w:r>
@@ -4192,23 +4187,23 @@
       <w:pPr>
         <w:pStyle w:val="Heading1"/>
       </w:pPr>
-      <w:bookmarkStart w:id="17" w:name="_Toc450296585"/>
+      <w:bookmarkStart w:id="16" w:name="_Toc450296585"/>
       <w:r>
         <w:lastRenderedPageBreak/>
         <w:t>Database Schemas</w:t>
       </w:r>
-      <w:bookmarkEnd w:id="17"/>
+      <w:bookmarkEnd w:id="16"/>
     </w:p>
     <w:p/>
     <w:p>
       <w:pPr>
         <w:pStyle w:val="Heading2"/>
       </w:pPr>
-      <w:bookmarkStart w:id="18" w:name="_Toc450296586"/>
+      <w:bookmarkStart w:id="17" w:name="_Toc450296586"/>
       <w:r>
         <w:t>ER Diagram</w:t>
       </w:r>
-      <w:bookmarkEnd w:id="18"/>
+      <w:bookmarkEnd w:id="17"/>
     </w:p>
     <w:p/>
     <w:p>
@@ -4239,7 +4234,7 @@
           <v:shape id="_x0000_i1025" type="#_x0000_t75" style="width:451.5pt;height:295.5pt" o:ole="">
             <v:imagedata r:id="rId14" o:title=""/>
           </v:shape>
-          <o:OLEObject Type="Embed" ProgID="Visio.Drawing.15" ShapeID="_x0000_i1025" DrawAspect="Content" ObjectID="_1524296074" r:id="rId15"/>
+          <o:OLEObject Type="Embed" ProgID="Visio.Drawing.15" ShapeID="_x0000_i1025" DrawAspect="Content" ObjectID="_1524570217" r:id="rId15"/>
         </w:object>
       </w:r>
     </w:p>
@@ -4252,11 +4247,11 @@
       <w:pPr>
         <w:pStyle w:val="Heading2"/>
       </w:pPr>
-      <w:bookmarkStart w:id="19" w:name="_Toc450296587"/>
+      <w:bookmarkStart w:id="18" w:name="_Toc450296587"/>
       <w:r>
         <w:t>Relational Schema</w:t>
       </w:r>
-      <w:bookmarkEnd w:id="19"/>
+      <w:bookmarkEnd w:id="18"/>
     </w:p>
     <w:p/>
     <w:p>
@@ -4337,12 +4332,12 @@
       <w:pPr>
         <w:pStyle w:val="Heading2"/>
       </w:pPr>
-      <w:bookmarkStart w:id="20" w:name="_Toc450296588"/>
+      <w:bookmarkStart w:id="19" w:name="_Toc450296588"/>
       <w:r>
         <w:lastRenderedPageBreak/>
         <w:t>SQL Views</w:t>
       </w:r>
-      <w:bookmarkEnd w:id="20"/>
+      <w:bookmarkEnd w:id="19"/>
     </w:p>
     <w:p/>
     <w:p>
@@ -4355,11 +4350,11 @@
       <w:pPr>
         <w:pStyle w:val="Heading2"/>
       </w:pPr>
-      <w:bookmarkStart w:id="21" w:name="_Toc450296589"/>
+      <w:bookmarkStart w:id="20" w:name="_Toc450296589"/>
       <w:r>
         <w:t>SQL Create Table Statements</w:t>
       </w:r>
-      <w:bookmarkEnd w:id="21"/>
+      <w:bookmarkEnd w:id="20"/>
     </w:p>
     <w:p/>
     <w:p>
@@ -4383,6 +4378,341 @@
       </w:r>
       <w:r>
         <w:tab/>
+        <w:t>VARCHAR</w:t>
+      </w:r>
+      <w:r>
+        <w:t>(</w:t>
+      </w:r>
+      <w:r>
+        <w:t>255</w:t>
+      </w:r>
+      <w:r>
+        <w:t>)</w:t>
+      </w:r>
+      <w:r>
+        <w:tab/>
+      </w:r>
+      <w:r>
+        <w:tab/>
+        <w:t>NOT NULL</w:t>
+      </w:r>
+      <w:r>
+        <w:tab/>
+      </w:r>
+      <w:r>
+        <w:tab/>
+      </w:r>
+      <w:r>
+        <w:tab/>
+        <w:t>,</w:t>
+      </w:r>
+    </w:p>
+    <w:p>
+      <w:r>
+        <w:tab/>
+      </w:r>
+      <w:r>
+        <w:t>Password</w:t>
+      </w:r>
+      <w:r>
+        <w:tab/>
+        <w:t>VARCHAR(20)</w:t>
+      </w:r>
+      <w:r>
+        <w:tab/>
+      </w:r>
+      <w:r>
+        <w:tab/>
+      </w:r>
+      <w:r>
+        <w:tab/>
+      </w:r>
+      <w:r>
+        <w:tab/>
+      </w:r>
+      <w:r>
+        <w:tab/>
+      </w:r>
+      <w:r>
+        <w:tab/>
+        <w:t>,</w:t>
+      </w:r>
+    </w:p>
+    <w:p>
+      <w:r>
+        <w:tab/>
+        <w:t>RegID</w:t>
+      </w:r>
+      <w:r>
+        <w:tab/>
+      </w:r>
+      <w:r>
+        <w:tab/>
+        <w:t>VARCHAR(255)</w:t>
+      </w:r>
+      <w:r>
+        <w:tab/>
+      </w:r>
+      <w:r>
+        <w:tab/>
+      </w:r>
+      <w:r>
+        <w:tab/>
+      </w:r>
+      <w:r>
+        <w:tab/>
+      </w:r>
+      <w:r>
+        <w:tab/>
+      </w:r>
+      <w:r>
+        <w:tab/>
+        <w:t>,</w:t>
+      </w:r>
+    </w:p>
+    <w:p>
+      <w:r>
+        <w:tab/>
+        <w:t>Name</w:t>
+      </w:r>
+      <w:r>
+        <w:tab/>
+      </w:r>
+      <w:r>
+        <w:tab/>
+        <w:t>VARCHAR(100)</w:t>
+      </w:r>
+      <w:r>
+        <w:tab/>
+      </w:r>
+      <w:r>
+        <w:tab/>
+      </w:r>
+      <w:r>
+        <w:tab/>
+      </w:r>
+      <w:r>
+        <w:tab/>
+      </w:r>
+      <w:r>
+        <w:tab/>
+      </w:r>
+      <w:r>
+        <w:tab/>
+        <w:t>,</w:t>
+      </w:r>
+    </w:p>
+    <w:p>
+      <w:r>
+        <w:tab/>
+        <w:t>Email</w:t>
+      </w:r>
+      <w:r>
+        <w:tab/>
+      </w:r>
+      <w:r>
+        <w:tab/>
+        <w:t>VARCHAR(100)</w:t>
+      </w:r>
+      <w:r>
+        <w:tab/>
+      </w:r>
+      <w:r>
+        <w:tab/>
+      </w:r>
+      <w:r>
+        <w:tab/>
+      </w:r>
+      <w:r>
+        <w:tab/>
+      </w:r>
+      <w:r>
+        <w:tab/>
+      </w:r>
+      <w:r>
+        <w:tab/>
+        <w:t>,</w:t>
+      </w:r>
+    </w:p>
+    <w:p>
+      <w:r>
+        <w:tab/>
+        <w:t>Phone</w:t>
+      </w:r>
+      <w:r>
+        <w:tab/>
+      </w:r>
+      <w:r>
+        <w:tab/>
+        <w:t>VARCHAR(11)</w:t>
+      </w:r>
+      <w:r>
+        <w:tab/>
+      </w:r>
+      <w:r>
+        <w:tab/>
+      </w:r>
+      <w:r>
+        <w:tab/>
+      </w:r>
+      <w:r>
+        <w:tab/>
+      </w:r>
+      <w:r>
+        <w:tab/>
+      </w:r>
+      <w:r>
+        <w:tab/>
+        <w:t>,</w:t>
+      </w:r>
+    </w:p>
+    <w:p>
+      <w:r>
+        <w:tab/>
+        <w:t>DOB</w:t>
+      </w:r>
+      <w:r>
+        <w:tab/>
+      </w:r>
+      <w:r>
+        <w:tab/>
+        <w:t>DATE</w:t>
+      </w:r>
+      <w:r>
+        <w:tab/>
+      </w:r>
+      <w:r>
+        <w:tab/>
+      </w:r>
+      <w:r>
+        <w:tab/>
+      </w:r>
+      <w:r>
+        <w:tab/>
+      </w:r>
+      <w:r>
+        <w:tab/>
+      </w:r>
+      <w:r>
+        <w:tab/>
+      </w:r>
+      <w:r>
+        <w:tab/>
+        <w:t>,</w:t>
+      </w:r>
+    </w:p>
+    <w:p>
+      <w:r>
+        <w:tab/>
+        <w:t>Role</w:t>
+      </w:r>
+      <w:r>
+        <w:tab/>
+      </w:r>
+      <w:r>
+        <w:tab/>
+        <w:t>INT(1)</w:t>
+      </w:r>
+      <w:r>
+        <w:t xml:space="preserve"> </w:t>
+      </w:r>
+      <w:r>
+        <w:tab/>
+      </w:r>
+      <w:r>
+        <w:tab/>
+      </w:r>
+      <w:r>
+        <w:tab/>
+      </w:r>
+      <w:r>
+        <w:tab/>
+      </w:r>
+      <w:r>
+        <w:tab/>
+      </w:r>
+      <w:r>
+        <w:tab/>
+      </w:r>
+      <w:r>
+        <w:tab/>
+        <w:t>,</w:t>
+      </w:r>
+    </w:p>
+    <w:p>
+      <w:r>
+        <w:tab/>
+        <w:t>DateJoined</w:t>
+      </w:r>
+      <w:r>
+        <w:tab/>
+        <w:t>DATE</w:t>
+      </w:r>
+      <w:r>
+        <w:tab/>
+      </w:r>
+      <w:r>
+        <w:tab/>
+      </w:r>
+      <w:r>
+        <w:tab/>
+      </w:r>
+      <w:r>
+        <w:tab/>
+      </w:r>
+      <w:r>
+        <w:tab/>
+      </w:r>
+      <w:r>
+        <w:tab/>
+      </w:r>
+      <w:r>
+        <w:tab/>
+        <w:t>,</w:t>
+      </w:r>
+    </w:p>
+    <w:p>
+      <w:r>
+        <w:tab/>
+        <w:t>CONSTRAINT</w:t>
+      </w:r>
+      <w:r>
+        <w:tab/>
+        <w:t>P</w:t>
+      </w:r>
+      <w:r>
+        <w:t>K_USER</w:t>
+      </w:r>
+      <w:r>
+        <w:tab/>
+        <w:t xml:space="preserve">PRIMARY KEY </w:t>
+      </w:r>
+      <w:r>
+        <w:t>(UserID)</w:t>
+      </w:r>
+    </w:p>
+    <w:p>
+      <w:r>
+        <w:t>);</w:t>
+      </w:r>
+    </w:p>
+    <w:p/>
+    <w:p>
+      <w:r>
+        <w:t>CREATE TABLE QUERY</w:t>
+      </w:r>
+      <w:r>
+        <w:tab/>
+        <w:t>(</w:t>
+      </w:r>
+    </w:p>
+    <w:p>
+      <w:r>
+        <w:tab/>
+        <w:t>QueryID</w:t>
+      </w:r>
+      <w:r>
+        <w:tab/>
         <w:t>INT(11)</w:t>
       </w:r>
       <w:r>
@@ -4390,6 +4720,11 @@
       </w:r>
       <w:r>
         <w:tab/>
+      </w:r>
+      <w:r>
+        <w:tab/>
+      </w:r>
+      <w:r>
         <w:t>NOT NULL</w:t>
       </w:r>
       <w:r>
@@ -4404,19 +4739,27 @@
     <w:p>
       <w:r>
         <w:tab/>
-      </w:r>
-      <w:r>
-        <w:t>Password</w:t>
-      </w:r>
-      <w:r>
-        <w:tab/>
-        <w:t>VARCHAR(20)</w:t>
-      </w:r>
-      <w:r>
-        <w:tab/>
-      </w:r>
-      <w:r>
-        <w:tab/>
+        <w:t>UserID</w:t>
+      </w:r>
+      <w:r>
+        <w:tab/>
+      </w:r>
+      <w:r>
+        <w:tab/>
+        <w:t>VARCHAR</w:t>
+      </w:r>
+      <w:r>
+        <w:t>(</w:t>
+      </w:r>
+      <w:r>
+        <w:t>255)</w:t>
+      </w:r>
+      <w:r>
+        <w:tab/>
+      </w:r>
+      <w:r>
+        <w:tab/>
+        <w:t>NOT NULL</w:t>
       </w:r>
       <w:r>
         <w:tab/>
@@ -4435,20 +4778,21 @@
     <w:p>
       <w:r>
         <w:tab/>
-        <w:t>RegID</w:t>
-      </w:r>
-      <w:r>
-        <w:tab/>
-      </w:r>
-      <w:r>
-        <w:tab/>
-        <w:t>VARCHAR(255)</w:t>
-      </w:r>
-      <w:r>
-        <w:tab/>
-      </w:r>
-      <w:r>
-        <w:tab/>
+        <w:t>Time</w:t>
+      </w:r>
+      <w:r>
+        <w:tab/>
+      </w:r>
+      <w:r>
+        <w:tab/>
+        <w:t>DATETIME</w:t>
+      </w:r>
+      <w:r>
+        <w:tab/>
+      </w:r>
+      <w:r>
+        <w:tab/>
+        <w:t>NOT NULL</w:t>
       </w:r>
       <w:r>
         <w:tab/>
@@ -4467,20 +4811,18 @@
     <w:p>
       <w:r>
         <w:tab/>
-        <w:t>Name</w:t>
-      </w:r>
-      <w:r>
-        <w:tab/>
-      </w:r>
-      <w:r>
-        <w:tab/>
-        <w:t>VARCHAR(100)</w:t>
-      </w:r>
-      <w:r>
-        <w:tab/>
-      </w:r>
-      <w:r>
-        <w:tab/>
+        <w:t>Location</w:t>
+      </w:r>
+      <w:r>
+        <w:tab/>
+        <w:t>VARCHAR(50)</w:t>
+      </w:r>
+      <w:r>
+        <w:tab/>
+      </w:r>
+      <w:r>
+        <w:tab/>
+        <w:t>NOT NULL</w:t>
       </w:r>
       <w:r>
         <w:tab/>
@@ -4499,20 +4841,18 @@
     <w:p>
       <w:r>
         <w:tab/>
-        <w:t>Email</w:t>
-      </w:r>
-      <w:r>
-        <w:tab/>
-      </w:r>
-      <w:r>
-        <w:tab/>
-        <w:t>VARCHAR(100)</w:t>
-      </w:r>
-      <w:r>
-        <w:tab/>
-      </w:r>
-      <w:r>
-        <w:tab/>
+        <w:t>Content</w:t>
+      </w:r>
+      <w:r>
+        <w:tab/>
+        <w:t>VARCHAR(250)</w:t>
+      </w:r>
+      <w:r>
+        <w:tab/>
+      </w:r>
+      <w:r>
+        <w:tab/>
+        <w:t>NOT NULL</w:t>
       </w:r>
       <w:r>
         <w:tab/>
@@ -4531,14 +4871,17 @@
     <w:p>
       <w:r>
         <w:tab/>
-        <w:t>Phone</w:t>
-      </w:r>
-      <w:r>
-        <w:tab/>
-      </w:r>
-      <w:r>
-        <w:tab/>
-        <w:t>VARCHAR(11)</w:t>
+        <w:t>Audio</w:t>
+      </w:r>
+      <w:r>
+        <w:tab/>
+      </w:r>
+      <w:r>
+        <w:tab/>
+        <w:t>VARCHAR(250)</w:t>
+      </w:r>
+      <w:r>
+        <w:tab/>
       </w:r>
       <w:r>
         <w:tab/>
@@ -4563,14 +4906,14 @@
     <w:p>
       <w:r>
         <w:tab/>
-        <w:t>DOB</w:t>
-      </w:r>
-      <w:r>
-        <w:tab/>
-      </w:r>
-      <w:r>
-        <w:tab/>
-        <w:t>DATE</w:t>
+        <w:t>Image</w:t>
+      </w:r>
+      <w:r>
+        <w:tab/>
+      </w:r>
+      <w:r>
+        <w:tab/>
+        <w:t>VARCHAR(250)</w:t>
       </w:r>
       <w:r>
         <w:tab/>
@@ -4598,17 +4941,14 @@
     <w:p>
       <w:r>
         <w:tab/>
-        <w:t>Role</w:t>
-      </w:r>
-      <w:r>
-        <w:tab/>
-      </w:r>
-      <w:r>
-        <w:tab/>
-        <w:t>INT(1)</w:t>
-      </w:r>
-      <w:r>
-        <w:t xml:space="preserve"> </w:t>
+        <w:t>Answer</w:t>
+      </w:r>
+      <w:r>
+        <w:tab/>
+      </w:r>
+      <w:r>
+        <w:tab/>
+        <w:t>VARCHAR(250)</w:t>
       </w:r>
       <w:r>
         <w:tab/>
@@ -4636,342 +4976,20 @@
     <w:p>
       <w:r>
         <w:tab/>
-        <w:t>DateJoined</w:t>
-      </w:r>
-      <w:r>
-        <w:tab/>
-        <w:t>DATE</w:t>
-      </w:r>
-      <w:r>
-        <w:tab/>
-      </w:r>
-      <w:r>
-        <w:tab/>
-      </w:r>
-      <w:r>
-        <w:tab/>
-      </w:r>
-      <w:r>
-        <w:tab/>
-      </w:r>
-      <w:r>
-        <w:tab/>
-      </w:r>
-      <w:r>
-        <w:tab/>
-      </w:r>
-      <w:r>
-        <w:tab/>
-        <w:t>,</w:t>
-      </w:r>
-    </w:p>
-    <w:p>
-      <w:r>
-        <w:tab/>
-        <w:t>CONSTRAINT</w:t>
-      </w:r>
-      <w:r>
-        <w:tab/>
-        <w:t>P</w:t>
-      </w:r>
-      <w:r>
-        <w:t>K_USER</w:t>
-      </w:r>
-      <w:r>
-        <w:tab/>
-        <w:t xml:space="preserve">PRIMARY KEY </w:t>
-      </w:r>
-      <w:r>
-        <w:t>(UserID)</w:t>
-      </w:r>
-    </w:p>
-    <w:p>
-      <w:r>
-        <w:t>);</w:t>
-      </w:r>
-    </w:p>
-    <w:p/>
-    <w:p>
-      <w:r>
-        <w:t>CREATE TABLE QUERY</w:t>
-      </w:r>
-      <w:r>
-        <w:tab/>
+        <w:t>AssignedTo</w:t>
+      </w:r>
+      <w:r>
+        <w:tab/>
+        <w:t>VARCHAR</w:t>
+      </w:r>
+      <w:r>
         <w:t>(</w:t>
       </w:r>
-    </w:p>
-    <w:p>
-      <w:r>
-        <w:tab/>
-        <w:t>QueryID</w:t>
-      </w:r>
-      <w:r>
-        <w:tab/>
-        <w:t>INT(11)</w:t>
-      </w:r>
-      <w:r>
-        <w:tab/>
-      </w:r>
-      <w:r>
-        <w:tab/>
-      </w:r>
-      <w:r>
-        <w:tab/>
-      </w:r>
-      <w:r>
-        <w:t>NOT NULL</w:t>
-      </w:r>
-      <w:r>
-        <w:tab/>
-        <w:t>AUTO_INCREMENT</w:t>
-      </w:r>
-      <w:r>
-        <w:tab/>
-        <w:t>,</w:t>
-      </w:r>
-    </w:p>
-    <w:p>
-      <w:r>
-        <w:tab/>
-        <w:t>UserID</w:t>
-      </w:r>
-      <w:r>
-        <w:tab/>
-      </w:r>
-      <w:r>
-        <w:tab/>
-        <w:t>INT(11)</w:t>
-      </w:r>
-      <w:r>
-        <w:tab/>
-      </w:r>
-      <w:r>
-        <w:tab/>
-      </w:r>
-      <w:r>
-        <w:tab/>
-        <w:t>NOT NULL</w:t>
-      </w:r>
-      <w:r>
-        <w:tab/>
-      </w:r>
-      <w:r>
-        <w:tab/>
-      </w:r>
-      <w:r>
-        <w:tab/>
-      </w:r>
-      <w:r>
-        <w:tab/>
-        <w:t>,</w:t>
-      </w:r>
-    </w:p>
-    <w:p>
-      <w:r>
-        <w:tab/>
-        <w:t>Time</w:t>
-      </w:r>
-      <w:r>
-        <w:tab/>
-      </w:r>
-      <w:r>
-        <w:tab/>
-        <w:t>DATETIME</w:t>
-      </w:r>
-      <w:r>
-        <w:tab/>
-      </w:r>
-      <w:r>
-        <w:tab/>
-        <w:t>NOT NULL</w:t>
-      </w:r>
-      <w:r>
-        <w:tab/>
-      </w:r>
-      <w:r>
-        <w:tab/>
-      </w:r>
-      <w:r>
-        <w:tab/>
-      </w:r>
-      <w:r>
-        <w:tab/>
-        <w:t>,</w:t>
-      </w:r>
-    </w:p>
-    <w:p>
-      <w:r>
-        <w:tab/>
-        <w:t>Location</w:t>
-      </w:r>
-      <w:r>
-        <w:tab/>
-        <w:t>VARCHAR(50)</w:t>
-      </w:r>
-      <w:r>
-        <w:tab/>
-      </w:r>
-      <w:r>
-        <w:tab/>
-        <w:t>NOT NULL</w:t>
-      </w:r>
-      <w:r>
-        <w:tab/>
-      </w:r>
-      <w:r>
-        <w:tab/>
-      </w:r>
-      <w:r>
-        <w:tab/>
-      </w:r>
-      <w:r>
-        <w:tab/>
-        <w:t>,</w:t>
-      </w:r>
-    </w:p>
-    <w:p>
-      <w:r>
-        <w:tab/>
-        <w:t>Content</w:t>
-      </w:r>
-      <w:r>
-        <w:tab/>
-        <w:t>VARCHAR(250)</w:t>
-      </w:r>
-      <w:r>
-        <w:tab/>
-      </w:r>
-      <w:r>
-        <w:tab/>
-        <w:t>NOT NULL</w:t>
-      </w:r>
-      <w:r>
-        <w:tab/>
-      </w:r>
-      <w:r>
-        <w:tab/>
-      </w:r>
-      <w:r>
-        <w:tab/>
-      </w:r>
-      <w:r>
-        <w:tab/>
-        <w:t>,</w:t>
-      </w:r>
-    </w:p>
-    <w:p>
-      <w:r>
-        <w:tab/>
-        <w:t>Audio</w:t>
-      </w:r>
-      <w:r>
-        <w:tab/>
-      </w:r>
-      <w:r>
-        <w:tab/>
-        <w:t>VARCHAR(250)</w:t>
-      </w:r>
-      <w:r>
-        <w:tab/>
-      </w:r>
-      <w:r>
-        <w:tab/>
-      </w:r>
-      <w:r>
-        <w:tab/>
-      </w:r>
-      <w:r>
-        <w:tab/>
-      </w:r>
-      <w:r>
-        <w:tab/>
-      </w:r>
-      <w:r>
-        <w:tab/>
-      </w:r>
-      <w:r>
-        <w:tab/>
-        <w:t>,</w:t>
-      </w:r>
-    </w:p>
-    <w:p>
-      <w:r>
-        <w:tab/>
-        <w:t>Image</w:t>
-      </w:r>
-      <w:r>
-        <w:tab/>
-      </w:r>
-      <w:r>
-        <w:tab/>
-        <w:t>VARCHAR(250)</w:t>
-      </w:r>
-      <w:r>
-        <w:tab/>
-      </w:r>
-      <w:r>
-        <w:tab/>
-      </w:r>
-      <w:r>
-        <w:tab/>
-      </w:r>
-      <w:r>
-        <w:tab/>
-      </w:r>
-      <w:r>
-        <w:tab/>
-      </w:r>
-      <w:r>
-        <w:tab/>
-      </w:r>
-      <w:r>
-        <w:tab/>
-        <w:t>,</w:t>
-      </w:r>
-    </w:p>
-    <w:p>
-      <w:r>
-        <w:tab/>
-        <w:t>Answer</w:t>
-      </w:r>
-      <w:r>
-        <w:tab/>
-      </w:r>
-      <w:r>
-        <w:tab/>
-        <w:t>VARCHAR(250)</w:t>
-      </w:r>
-      <w:r>
-        <w:tab/>
-      </w:r>
-      <w:r>
-        <w:tab/>
-      </w:r>
-      <w:r>
-        <w:tab/>
-      </w:r>
-      <w:r>
-        <w:tab/>
-      </w:r>
-      <w:r>
-        <w:tab/>
-      </w:r>
-      <w:r>
-        <w:tab/>
-      </w:r>
-      <w:r>
-        <w:tab/>
-        <w:t>,</w:t>
-      </w:r>
-    </w:p>
-    <w:p>
-      <w:r>
-        <w:tab/>
-        <w:t>AssignedTo</w:t>
-      </w:r>
-      <w:r>
-        <w:tab/>
-        <w:t>INT(11)</w:t>
+      <w:r>
+        <w:t>255</w:t>
+      </w:r>
+      <w:r>
+        <w:t>)</w:t>
       </w:r>
       <w:r>
         <w:tab/>
@@ -5301,7 +5319,10 @@
       </w:r>
       <w:r>
         <w:tab/>
-        <w:t>VARCHAR(50)</w:t>
+        <w:t>VARCHAR(255</w:t>
+      </w:r>
+      <w:r>
+        <w:t>)</w:t>
       </w:r>
       <w:r>
         <w:tab/>
@@ -5353,7 +5374,18 @@
       </w:r>
       <w:r>
         <w:tab/>
-        <w:t>INT(11)</w:t>
+      </w:r>
+      <w:r>
+        <w:t>VARCHAR</w:t>
+      </w:r>
+      <w:r>
+        <w:t>(</w:t>
+      </w:r>
+      <w:r>
+        <w:t>255</w:t>
+      </w:r>
+      <w:r>
+        <w:t>)</w:t>
       </w:r>
       <w:r>
         <w:tab/>
@@ -5378,7 +5410,15 @@
       </w:r>
       <w:r>
         <w:tab/>
-        <w:t>VARCHAR(50)</w:t>
+        <w:t>VARCHAR(</w:t>
+      </w:r>
+      <w:r>
+        <w:t>255</w:t>
+      </w:r>
+      <w:bookmarkStart w:id="21" w:name="_GoBack"/>
+      <w:bookmarkEnd w:id="21"/>
+      <w:r>
+        <w:t>)</w:t>
       </w:r>
     </w:p>
     <w:p>
@@ -5452,7 +5492,7 @@
           <v:shape id="_x0000_i1026" type="#_x0000_t75" style="width:355.5pt;height:650.25pt" o:ole="">
             <v:imagedata r:id="rId16" o:title=""/>
           </v:shape>
-          <o:OLEObject Type="Embed" ProgID="Visio.Drawing.15" ShapeID="_x0000_i1026" DrawAspect="Content" ObjectID="_1524296075" r:id="rId17"/>
+          <o:OLEObject Type="Embed" ProgID="Visio.Drawing.15" ShapeID="_x0000_i1026" DrawAspect="Content" ObjectID="_1524570218" r:id="rId17"/>
         </w:object>
       </w:r>
       <w:r>
@@ -8665,7 +8705,7 @@
 </file>
 
 <file path=customXml/itemProps2.xml><?xml version="1.0" encoding="utf-8"?>
-<ds:datastoreItem xmlns:ds="http://schemas.openxmlformats.org/officeDocument/2006/customXml" ds:itemID="{847BCFF0-E98A-4325-83A3-AFE4E5E0CFF2}">
+<ds:datastoreItem xmlns:ds="http://schemas.openxmlformats.org/officeDocument/2006/customXml" ds:itemID="{A79AE2A2-C517-4E02-B91B-EE8CBFD57356}">
   <ds:schemaRefs>
     <ds:schemaRef ds:uri="http://schemas.openxmlformats.org/officeDocument/2006/bibliography"/>
   </ds:schemaRefs>

</xml_diff>